<commit_message>
prototype complete for VibeNav, created a new directory for new projcect - EchoRescue
</commit_message>
<xml_diff>
--- a/ESP32/VibeNav/ReadMe.docx
+++ b/ESP32/VibeNav/ReadMe.docx
@@ -1,6 +1,6 @@
 
 <file path=word/document.xml><?xml version="1.0" encoding="utf-8"?>
-<w:document xmlns:wpc="http://schemas.microsoft.com/office/word/2010/wordprocessingCanvas" xmlns:cx="http://schemas.microsoft.com/office/drawing/2014/chartex" xmlns:cx1="http://schemas.microsoft.com/office/drawing/2015/9/8/chartex" xmlns:cx2="http://schemas.microsoft.com/office/drawing/2015/10/21/chartex" xmlns:cx3="http://schemas.microsoft.com/office/drawing/2016/5/9/chartex" xmlns:cx4="http://schemas.microsoft.com/office/drawing/2016/5/10/chartex" xmlns:cx5="http://schemas.microsoft.com/office/drawing/2016/5/11/chartex" xmlns:cx6="http://schemas.microsoft.com/office/drawing/2016/5/12/chartex" xmlns:cx7="http://schemas.microsoft.com/office/drawing/2016/5/13/chartex" xmlns:cx8="http://schemas.microsoft.com/office/drawing/2016/5/14/chartex" xmlns:mc="http://schemas.openxmlformats.org/markup-compatibility/2006" xmlns:aink="http://schemas.microsoft.com/office/drawing/2016/ink" xmlns:am3d="http://schemas.microsoft.com/office/drawing/2017/model3d" xmlns:o="urn:schemas-microsoft-com:office:office" xmlns:oel="http://schemas.microsoft.com/office/2019/extlst" xmlns:r="http://schemas.openxmlformats.org/officeDocument/2006/relationships" xmlns:m="http://schemas.openxmlformats.org/officeDocument/2006/math" xmlns:v="urn:schemas-microsoft-com:vml" xmlns:wp14="http://schemas.microsoft.com/office/word/2010/wordprocessingDrawing" xmlns:wp="http://schemas.openxmlformats.org/drawingml/2006/wordprocessingDrawing" xmlns:w10="urn:schemas-microsoft-com:office:word" xmlns:w="http://schemas.openxmlformats.org/wordprocessingml/2006/main" xmlns:w14="http://schemas.microsoft.com/office/word/2010/wordml" xmlns:w15="http://schemas.microsoft.com/office/word/2012/wordml" xmlns:w16cex="http://schemas.microsoft.com/office/word/2018/wordml/cex" xmlns:w16cid="http://schemas.microsoft.com/office/word/2016/wordml/cid" xmlns:w16="http://schemas.microsoft.com/office/word/2018/wordml" xmlns:w16sdtdh="http://schemas.microsoft.com/office/word/2020/wordml/sdtdatahash" xmlns:w16se="http://schemas.microsoft.com/office/word/2015/wordml/symex" xmlns:wpg="http://schemas.microsoft.com/office/word/2010/wordprocessingGroup" xmlns:wpi="http://schemas.microsoft.com/office/word/2010/wordprocessingInk" xmlns:wne="http://schemas.microsoft.com/office/word/2006/wordml" xmlns:wps="http://schemas.microsoft.com/office/word/2010/wordprocessingShape" mc:Ignorable="w14 w15 w16se w16cid w16 w16cex w16sdtdh wp14">
+<w:document xmlns:wpc="http://schemas.microsoft.com/office/word/2010/wordprocessingCanvas" xmlns:cx="http://schemas.microsoft.com/office/drawing/2014/chartex" xmlns:cx1="http://schemas.microsoft.com/office/drawing/2015/9/8/chartex" xmlns:cx2="http://schemas.microsoft.com/office/drawing/2015/10/21/chartex" xmlns:cx3="http://schemas.microsoft.com/office/drawing/2016/5/9/chartex" xmlns:cx4="http://schemas.microsoft.com/office/drawing/2016/5/10/chartex" xmlns:cx5="http://schemas.microsoft.com/office/drawing/2016/5/11/chartex" xmlns:cx6="http://schemas.microsoft.com/office/drawing/2016/5/12/chartex" xmlns:cx7="http://schemas.microsoft.com/office/drawing/2016/5/13/chartex" xmlns:cx8="http://schemas.microsoft.com/office/drawing/2016/5/14/chartex" xmlns:mc="http://schemas.openxmlformats.org/markup-compatibility/2006" xmlns:aink="http://schemas.microsoft.com/office/drawing/2016/ink" xmlns:am3d="http://schemas.microsoft.com/office/drawing/2017/model3d" xmlns:o="urn:schemas-microsoft-com:office:office" xmlns:oel="http://schemas.microsoft.com/office/2019/extlst" xmlns:r="http://schemas.openxmlformats.org/officeDocument/2006/relationships" xmlns:m="http://schemas.openxmlformats.org/officeDocument/2006/math" xmlns:v="urn:schemas-microsoft-com:vml" xmlns:wp14="http://schemas.microsoft.com/office/word/2010/wordprocessingDrawing" xmlns:wp="http://schemas.openxmlformats.org/drawingml/2006/wordprocessingDrawing" xmlns:w10="urn:schemas-microsoft-com:office:word" xmlns:w="http://schemas.openxmlformats.org/wordprocessingml/2006/main" xmlns:w14="http://schemas.microsoft.com/office/word/2010/wordml" xmlns:w15="http://schemas.microsoft.com/office/word/2012/wordml" xmlns:w16cex="http://schemas.microsoft.com/office/word/2018/wordml/cex" xmlns:w16cid="http://schemas.microsoft.com/office/word/2016/wordml/cid" xmlns:w16="http://schemas.microsoft.com/office/word/2018/wordml" xmlns:w16du="http://schemas.microsoft.com/office/word/2023/wordml/word16du" xmlns:w16sdtdh="http://schemas.microsoft.com/office/word/2020/wordml/sdtdatahash" xmlns:w16sdtfl="http://schemas.microsoft.com/office/word/2024/wordml/sdtformatlock" xmlns:w16se="http://schemas.microsoft.com/office/word/2015/wordml/symex" xmlns:wpg="http://schemas.microsoft.com/office/word/2010/wordprocessingGroup" xmlns:wpi="http://schemas.microsoft.com/office/word/2010/wordprocessingInk" xmlns:wne="http://schemas.microsoft.com/office/word/2006/wordml" xmlns:wps="http://schemas.microsoft.com/office/word/2010/wordprocessingShape" mc:Ignorable="w14 w15 w16se w16cid w16 w16cex w16sdtdh w16sdtfl w16du wp14">
   <w:body>
     <w:p>
       <w:pPr>
@@ -103,17 +103,7 @@
           <w:sz w:val="24"/>
           <w:szCs w:val="24"/>
         </w:rPr>
-        <w:t>Goal</w:t>
-      </w:r>
-      <w:r>
-        <w:rPr>
-          <w:rFonts w:cstheme="minorHAnsi"/>
-          <w:b/>
-          <w:bCs/>
-          <w:sz w:val="24"/>
-          <w:szCs w:val="24"/>
-        </w:rPr>
-        <w:t>:</w:t>
+        <w:t>Goal:</w:t>
       </w:r>
     </w:p>
     <w:p>
@@ -2913,6 +2903,2671 @@
         </w:rPr>
       </w:pPr>
     </w:p>
+    <w:p>
+      <w:pPr>
+        <w:rPr>
+          <w:rFonts w:cstheme="minorHAnsi"/>
+          <w:sz w:val="24"/>
+          <w:szCs w:val="24"/>
+        </w:rPr>
+      </w:pPr>
+      <w:r>
+        <w:rPr>
+          <w:rFonts w:cstheme="minorHAnsi"/>
+          <w:sz w:val="24"/>
+          <w:szCs w:val="24"/>
+        </w:rPr>
+        <w:br w:type="page"/>
+      </w:r>
+    </w:p>
+    <w:p>
+      <w:pPr>
+        <w:rPr>
+          <w:rFonts w:cstheme="minorHAnsi"/>
+          <w:b/>
+          <w:bCs/>
+          <w:sz w:val="24"/>
+          <w:szCs w:val="24"/>
+          <w:lang w:val="en-IN"/>
+        </w:rPr>
+      </w:pPr>
+      <w:r>
+        <w:rPr>
+          <w:rFonts w:cstheme="minorHAnsi"/>
+          <w:b/>
+          <w:bCs/>
+          <w:sz w:val="24"/>
+          <w:szCs w:val="24"/>
+          <w:lang w:val="en-IN"/>
+        </w:rPr>
+        <w:lastRenderedPageBreak/>
+        <w:t>Hardware Connection Overview</w:t>
+      </w:r>
+    </w:p>
+    <w:p>
+      <w:pPr>
+        <w:rPr>
+          <w:rFonts w:cstheme="minorHAnsi"/>
+          <w:b/>
+          <w:bCs/>
+          <w:sz w:val="24"/>
+          <w:szCs w:val="24"/>
+          <w:lang w:val="en-IN"/>
+        </w:rPr>
+      </w:pPr>
+      <w:r>
+        <w:rPr>
+          <w:rFonts w:ascii="Segoe UI Emoji" w:hAnsi="Segoe UI Emoji" w:cs="Segoe UI Emoji"/>
+          <w:b/>
+          <w:bCs/>
+          <w:sz w:val="24"/>
+          <w:szCs w:val="24"/>
+          <w:lang w:val="en-IN"/>
+        </w:rPr>
+        <w:t>✅</w:t>
+      </w:r>
+      <w:r>
+        <w:rPr>
+          <w:rFonts w:cstheme="minorHAnsi"/>
+          <w:b/>
+          <w:bCs/>
+          <w:sz w:val="24"/>
+          <w:szCs w:val="24"/>
+          <w:lang w:val="en-IN"/>
+        </w:rPr>
+        <w:t xml:space="preserve"> Modules Used:</w:t>
+      </w:r>
+    </w:p>
+    <w:p>
+      <w:pPr>
+        <w:numPr>
+          <w:ilvl w:val="0"/>
+          <w:numId w:val="10"/>
+        </w:numPr>
+        <w:rPr>
+          <w:rFonts w:cstheme="minorHAnsi"/>
+          <w:sz w:val="24"/>
+          <w:szCs w:val="24"/>
+          <w:lang w:val="en-IN"/>
+        </w:rPr>
+      </w:pPr>
+      <w:r>
+        <w:rPr>
+          <w:rFonts w:cstheme="minorHAnsi"/>
+          <w:sz w:val="24"/>
+          <w:szCs w:val="24"/>
+          <w:lang w:val="en-IN"/>
+        </w:rPr>
+        <w:t>ESP32 (Development Board)</w:t>
+      </w:r>
+    </w:p>
+    <w:p>
+      <w:pPr>
+        <w:numPr>
+          <w:ilvl w:val="0"/>
+          <w:numId w:val="10"/>
+        </w:numPr>
+        <w:rPr>
+          <w:rFonts w:cstheme="minorHAnsi"/>
+          <w:sz w:val="24"/>
+          <w:szCs w:val="24"/>
+          <w:lang w:val="en-IN"/>
+        </w:rPr>
+      </w:pPr>
+      <w:r>
+        <w:rPr>
+          <w:rFonts w:cstheme="minorHAnsi"/>
+          <w:sz w:val="24"/>
+          <w:szCs w:val="24"/>
+          <w:lang w:val="en-IN"/>
+        </w:rPr>
+        <w:t>1-Channel Relay Module</w:t>
+      </w:r>
+    </w:p>
+    <w:p>
+      <w:pPr>
+        <w:numPr>
+          <w:ilvl w:val="0"/>
+          <w:numId w:val="10"/>
+        </w:numPr>
+        <w:rPr>
+          <w:rFonts w:cstheme="minorHAnsi"/>
+          <w:sz w:val="24"/>
+          <w:szCs w:val="24"/>
+          <w:lang w:val="en-IN"/>
+        </w:rPr>
+      </w:pPr>
+      <w:r>
+        <w:rPr>
+          <w:rFonts w:cstheme="minorHAnsi"/>
+          <w:sz w:val="24"/>
+          <w:szCs w:val="24"/>
+          <w:lang w:val="en-IN"/>
+        </w:rPr>
+        <w:t>MB102 Breadboard Power Supply Module</w:t>
+      </w:r>
+    </w:p>
+    <w:p>
+      <w:pPr>
+        <w:numPr>
+          <w:ilvl w:val="0"/>
+          <w:numId w:val="10"/>
+        </w:numPr>
+        <w:rPr>
+          <w:rFonts w:cstheme="minorHAnsi"/>
+          <w:sz w:val="24"/>
+          <w:szCs w:val="24"/>
+          <w:lang w:val="en-IN"/>
+        </w:rPr>
+      </w:pPr>
+      <w:r>
+        <w:rPr>
+          <w:rFonts w:cstheme="minorHAnsi"/>
+          <w:sz w:val="24"/>
+          <w:szCs w:val="24"/>
+          <w:lang w:val="en-IN"/>
+        </w:rPr>
+        <w:t>9V Battery (to power MB102)</w:t>
+      </w:r>
+    </w:p>
+    <w:p>
+      <w:pPr>
+        <w:numPr>
+          <w:ilvl w:val="0"/>
+          <w:numId w:val="10"/>
+        </w:numPr>
+        <w:rPr>
+          <w:rFonts w:cstheme="minorHAnsi"/>
+          <w:sz w:val="24"/>
+          <w:szCs w:val="24"/>
+          <w:lang w:val="en-IN"/>
+        </w:rPr>
+      </w:pPr>
+      <w:r>
+        <w:rPr>
+          <w:rFonts w:cstheme="minorHAnsi"/>
+          <w:sz w:val="24"/>
+          <w:szCs w:val="24"/>
+          <w:lang w:val="en-IN"/>
+        </w:rPr>
+        <w:t>Ultrasonic Sensor (HC-SR04)</w:t>
+      </w:r>
+    </w:p>
+    <w:p>
+      <w:pPr>
+        <w:numPr>
+          <w:ilvl w:val="0"/>
+          <w:numId w:val="10"/>
+        </w:numPr>
+        <w:rPr>
+          <w:rFonts w:cstheme="minorHAnsi"/>
+          <w:sz w:val="24"/>
+          <w:szCs w:val="24"/>
+          <w:lang w:val="en-IN"/>
+        </w:rPr>
+      </w:pPr>
+      <w:r>
+        <w:rPr>
+          <w:rFonts w:cstheme="minorHAnsi"/>
+          <w:sz w:val="24"/>
+          <w:szCs w:val="24"/>
+          <w:lang w:val="en-IN"/>
+        </w:rPr>
+        <w:t>Vibration Motor (controlled via relay)</w:t>
+      </w:r>
+    </w:p>
+    <w:p>
+      <w:pPr>
+        <w:numPr>
+          <w:ilvl w:val="0"/>
+          <w:numId w:val="10"/>
+        </w:numPr>
+        <w:rPr>
+          <w:rFonts w:cstheme="minorHAnsi"/>
+          <w:sz w:val="24"/>
+          <w:szCs w:val="24"/>
+          <w:lang w:val="en-IN"/>
+        </w:rPr>
+      </w:pPr>
+      <w:r>
+        <w:rPr>
+          <w:rFonts w:cstheme="minorHAnsi"/>
+          <w:sz w:val="24"/>
+          <w:szCs w:val="24"/>
+          <w:lang w:val="en-IN"/>
+        </w:rPr>
+        <w:t>Jumper Wires</w:t>
+      </w:r>
+    </w:p>
+    <w:p>
+      <w:pPr>
+        <w:numPr>
+          <w:ilvl w:val="0"/>
+          <w:numId w:val="10"/>
+        </w:numPr>
+        <w:rPr>
+          <w:rFonts w:cstheme="minorHAnsi"/>
+          <w:sz w:val="24"/>
+          <w:szCs w:val="24"/>
+          <w:lang w:val="en-IN"/>
+        </w:rPr>
+      </w:pPr>
+      <w:r>
+        <w:rPr>
+          <w:rFonts w:cstheme="minorHAnsi"/>
+          <w:sz w:val="24"/>
+          <w:szCs w:val="24"/>
+          <w:lang w:val="en-IN"/>
+        </w:rPr>
+        <w:t>Optional: 2.2kΩ resistor (for signal stability)</w:t>
+      </w:r>
+    </w:p>
+    <w:p>
+      <w:pPr>
+        <w:rPr>
+          <w:rFonts w:cstheme="minorHAnsi"/>
+          <w:sz w:val="24"/>
+          <w:szCs w:val="24"/>
+        </w:rPr>
+      </w:pPr>
+    </w:p>
+    <w:p>
+      <w:pPr>
+        <w:rPr>
+          <w:rFonts w:cstheme="minorHAnsi"/>
+          <w:b/>
+          <w:bCs/>
+          <w:sz w:val="24"/>
+          <w:szCs w:val="24"/>
+          <w:lang w:val="en-IN"/>
+        </w:rPr>
+      </w:pPr>
+      <w:r>
+        <w:rPr>
+          <w:rFonts w:cstheme="minorHAnsi"/>
+          <w:b/>
+          <w:bCs/>
+          <w:sz w:val="24"/>
+          <w:szCs w:val="24"/>
+          <w:lang w:val="en-IN"/>
+        </w:rPr>
+        <w:t>Power Supply</w:t>
+      </w:r>
+    </w:p>
+    <w:tbl>
+      <w:tblPr>
+        <w:tblW w:w="0" w:type="auto"/>
+        <w:tblCellSpacing w:w="15" w:type="dxa"/>
+        <w:tblBorders>
+          <w:top w:val="single" w:sz="4" w:space="0" w:color="auto"/>
+          <w:left w:val="single" w:sz="4" w:space="0" w:color="auto"/>
+          <w:bottom w:val="single" w:sz="4" w:space="0" w:color="auto"/>
+          <w:right w:val="single" w:sz="4" w:space="0" w:color="auto"/>
+          <w:insideH w:val="single" w:sz="4" w:space="0" w:color="auto"/>
+          <w:insideV w:val="single" w:sz="4" w:space="0" w:color="auto"/>
+        </w:tblBorders>
+        <w:tblCellMar>
+          <w:top w:w="15" w:type="dxa"/>
+          <w:left w:w="15" w:type="dxa"/>
+          <w:bottom w:w="15" w:type="dxa"/>
+          <w:right w:w="15" w:type="dxa"/>
+        </w:tblCellMar>
+        <w:tblLook w:val="04A0" w:firstRow="1" w:lastRow="0" w:firstColumn="1" w:lastColumn="0" w:noHBand="0" w:noVBand="1"/>
+      </w:tblPr>
+      <w:tblGrid>
+        <w:gridCol w:w="2544"/>
+        <w:gridCol w:w="5752"/>
+      </w:tblGrid>
+      <w:tr>
+        <w:trPr>
+          <w:tblHeader/>
+          <w:tblCellSpacing w:w="15" w:type="dxa"/>
+        </w:trPr>
+        <w:tc>
+          <w:tcPr>
+            <w:tcW w:w="0" w:type="auto"/>
+            <w:vAlign w:val="center"/>
+            <w:hideMark/>
+          </w:tcPr>
+          <w:p>
+            <w:pPr>
+              <w:rPr>
+                <w:rFonts w:cstheme="minorHAnsi"/>
+                <w:b/>
+                <w:bCs/>
+                <w:sz w:val="24"/>
+                <w:szCs w:val="24"/>
+                <w:lang w:val="en-IN"/>
+              </w:rPr>
+            </w:pPr>
+            <w:r>
+              <w:rPr>
+                <w:rFonts w:cstheme="minorHAnsi"/>
+                <w:b/>
+                <w:bCs/>
+                <w:sz w:val="24"/>
+                <w:szCs w:val="24"/>
+                <w:lang w:val="en-IN"/>
+              </w:rPr>
+              <w:t>Component</w:t>
+            </w:r>
+          </w:p>
+        </w:tc>
+        <w:tc>
+          <w:tcPr>
+            <w:tcW w:w="0" w:type="auto"/>
+            <w:vAlign w:val="center"/>
+            <w:hideMark/>
+          </w:tcPr>
+          <w:p>
+            <w:pPr>
+              <w:rPr>
+                <w:rFonts w:cstheme="minorHAnsi"/>
+                <w:b/>
+                <w:bCs/>
+                <w:sz w:val="24"/>
+                <w:szCs w:val="24"/>
+                <w:lang w:val="en-IN"/>
+              </w:rPr>
+            </w:pPr>
+            <w:r>
+              <w:rPr>
+                <w:rFonts w:cstheme="minorHAnsi"/>
+                <w:b/>
+                <w:bCs/>
+                <w:sz w:val="24"/>
+                <w:szCs w:val="24"/>
+                <w:lang w:val="en-IN"/>
+              </w:rPr>
+              <w:t>Connection</w:t>
+            </w:r>
+          </w:p>
+        </w:tc>
+      </w:tr>
+      <w:tr>
+        <w:trPr>
+          <w:tblCellSpacing w:w="15" w:type="dxa"/>
+        </w:trPr>
+        <w:tc>
+          <w:tcPr>
+            <w:tcW w:w="0" w:type="auto"/>
+            <w:vAlign w:val="center"/>
+            <w:hideMark/>
+          </w:tcPr>
+          <w:p>
+            <w:pPr>
+              <w:rPr>
+                <w:rFonts w:cstheme="minorHAnsi"/>
+                <w:sz w:val="24"/>
+                <w:szCs w:val="24"/>
+                <w:lang w:val="en-IN"/>
+              </w:rPr>
+            </w:pPr>
+            <w:r>
+              <w:rPr>
+                <w:rFonts w:cstheme="minorHAnsi"/>
+                <w:b/>
+                <w:bCs/>
+                <w:sz w:val="24"/>
+                <w:szCs w:val="24"/>
+                <w:lang w:val="en-IN"/>
+              </w:rPr>
+              <w:t>9V Battery</w:t>
+            </w:r>
+          </w:p>
+        </w:tc>
+        <w:tc>
+          <w:tcPr>
+            <w:tcW w:w="0" w:type="auto"/>
+            <w:vAlign w:val="center"/>
+            <w:hideMark/>
+          </w:tcPr>
+          <w:p>
+            <w:pPr>
+              <w:rPr>
+                <w:rFonts w:cstheme="minorHAnsi"/>
+                <w:sz w:val="24"/>
+                <w:szCs w:val="24"/>
+                <w:lang w:val="en-IN"/>
+              </w:rPr>
+            </w:pPr>
+            <w:r>
+              <w:rPr>
+                <w:rFonts w:cstheme="minorHAnsi"/>
+                <w:sz w:val="24"/>
+                <w:szCs w:val="24"/>
+                <w:lang w:val="en-IN"/>
+              </w:rPr>
+              <w:t xml:space="preserve">Connected to the barrel jack of </w:t>
+            </w:r>
+            <w:r>
+              <w:rPr>
+                <w:rFonts w:cstheme="minorHAnsi"/>
+                <w:b/>
+                <w:bCs/>
+                <w:sz w:val="24"/>
+                <w:szCs w:val="24"/>
+                <w:lang w:val="en-IN"/>
+              </w:rPr>
+              <w:t>MB102 Power Module</w:t>
+            </w:r>
+          </w:p>
+        </w:tc>
+      </w:tr>
+      <w:tr>
+        <w:trPr>
+          <w:tblCellSpacing w:w="15" w:type="dxa"/>
+        </w:trPr>
+        <w:tc>
+          <w:tcPr>
+            <w:tcW w:w="0" w:type="auto"/>
+            <w:vAlign w:val="center"/>
+            <w:hideMark/>
+          </w:tcPr>
+          <w:p>
+            <w:pPr>
+              <w:rPr>
+                <w:rFonts w:cstheme="minorHAnsi"/>
+                <w:sz w:val="24"/>
+                <w:szCs w:val="24"/>
+                <w:lang w:val="en-IN"/>
+              </w:rPr>
+            </w:pPr>
+            <w:r>
+              <w:rPr>
+                <w:rFonts w:cstheme="minorHAnsi"/>
+                <w:b/>
+                <w:bCs/>
+                <w:sz w:val="24"/>
+                <w:szCs w:val="24"/>
+                <w:lang w:val="en-IN"/>
+              </w:rPr>
+              <w:t>MB102 Output Switch</w:t>
+            </w:r>
+          </w:p>
+        </w:tc>
+        <w:tc>
+          <w:tcPr>
+            <w:tcW w:w="0" w:type="auto"/>
+            <w:vAlign w:val="center"/>
+            <w:hideMark/>
+          </w:tcPr>
+          <w:p>
+            <w:pPr>
+              <w:rPr>
+                <w:rFonts w:cstheme="minorHAnsi"/>
+                <w:sz w:val="24"/>
+                <w:szCs w:val="24"/>
+                <w:lang w:val="en-IN"/>
+              </w:rPr>
+            </w:pPr>
+            <w:r>
+              <w:rPr>
+                <w:rFonts w:cstheme="minorHAnsi"/>
+                <w:sz w:val="24"/>
+                <w:szCs w:val="24"/>
+                <w:lang w:val="en-IN"/>
+              </w:rPr>
+              <w:t xml:space="preserve">Set to </w:t>
+            </w:r>
+            <w:r>
+              <w:rPr>
+                <w:rFonts w:cstheme="minorHAnsi"/>
+                <w:b/>
+                <w:bCs/>
+                <w:sz w:val="24"/>
+                <w:szCs w:val="24"/>
+                <w:lang w:val="en-IN"/>
+              </w:rPr>
+              <w:t>5V</w:t>
+            </w:r>
+          </w:p>
+        </w:tc>
+      </w:tr>
+      <w:tr>
+        <w:trPr>
+          <w:tblCellSpacing w:w="15" w:type="dxa"/>
+        </w:trPr>
+        <w:tc>
+          <w:tcPr>
+            <w:tcW w:w="0" w:type="auto"/>
+            <w:vAlign w:val="center"/>
+            <w:hideMark/>
+          </w:tcPr>
+          <w:p>
+            <w:pPr>
+              <w:rPr>
+                <w:rFonts w:cstheme="minorHAnsi"/>
+                <w:sz w:val="24"/>
+                <w:szCs w:val="24"/>
+                <w:lang w:val="en-IN"/>
+              </w:rPr>
+            </w:pPr>
+            <w:r>
+              <w:rPr>
+                <w:rFonts w:cstheme="minorHAnsi"/>
+                <w:b/>
+                <w:bCs/>
+                <w:sz w:val="24"/>
+                <w:szCs w:val="24"/>
+                <w:lang w:val="en-IN"/>
+              </w:rPr>
+              <w:t>MB102 5V Pin</w:t>
+            </w:r>
+          </w:p>
+        </w:tc>
+        <w:tc>
+          <w:tcPr>
+            <w:tcW w:w="0" w:type="auto"/>
+            <w:vAlign w:val="center"/>
+            <w:hideMark/>
+          </w:tcPr>
+          <w:p>
+            <w:pPr>
+              <w:rPr>
+                <w:rFonts w:cstheme="minorHAnsi"/>
+                <w:sz w:val="24"/>
+                <w:szCs w:val="24"/>
+                <w:lang w:val="en-IN"/>
+              </w:rPr>
+            </w:pPr>
+            <w:r>
+              <w:rPr>
+                <w:rFonts w:cstheme="minorHAnsi"/>
+                <w:sz w:val="24"/>
+                <w:szCs w:val="24"/>
+                <w:lang w:val="en-IN"/>
+              </w:rPr>
+              <w:t xml:space="preserve">Used to power </w:t>
+            </w:r>
+            <w:r>
+              <w:rPr>
+                <w:rFonts w:cstheme="minorHAnsi"/>
+                <w:b/>
+                <w:bCs/>
+                <w:sz w:val="24"/>
+                <w:szCs w:val="24"/>
+                <w:lang w:val="en-IN"/>
+              </w:rPr>
+              <w:t>Relay Module VCC</w:t>
+            </w:r>
+            <w:r>
+              <w:rPr>
+                <w:rFonts w:cstheme="minorHAnsi"/>
+                <w:sz w:val="24"/>
+                <w:szCs w:val="24"/>
+                <w:lang w:val="en-IN"/>
+              </w:rPr>
+              <w:t xml:space="preserve"> and other components</w:t>
+            </w:r>
+          </w:p>
+        </w:tc>
+      </w:tr>
+      <w:tr>
+        <w:trPr>
+          <w:tblCellSpacing w:w="15" w:type="dxa"/>
+        </w:trPr>
+        <w:tc>
+          <w:tcPr>
+            <w:tcW w:w="0" w:type="auto"/>
+            <w:vAlign w:val="center"/>
+            <w:hideMark/>
+          </w:tcPr>
+          <w:p>
+            <w:pPr>
+              <w:rPr>
+                <w:rFonts w:cstheme="minorHAnsi"/>
+                <w:sz w:val="24"/>
+                <w:szCs w:val="24"/>
+                <w:lang w:val="en-IN"/>
+              </w:rPr>
+            </w:pPr>
+            <w:r>
+              <w:rPr>
+                <w:rFonts w:cstheme="minorHAnsi"/>
+                <w:b/>
+                <w:bCs/>
+                <w:sz w:val="24"/>
+                <w:szCs w:val="24"/>
+                <w:lang w:val="en-IN"/>
+              </w:rPr>
+              <w:t>MB102 GND Pin</w:t>
+            </w:r>
+          </w:p>
+        </w:tc>
+        <w:tc>
+          <w:tcPr>
+            <w:tcW w:w="0" w:type="auto"/>
+            <w:vAlign w:val="center"/>
+            <w:hideMark/>
+          </w:tcPr>
+          <w:p>
+            <w:pPr>
+              <w:rPr>
+                <w:rFonts w:cstheme="minorHAnsi"/>
+                <w:sz w:val="24"/>
+                <w:szCs w:val="24"/>
+                <w:lang w:val="en-IN"/>
+              </w:rPr>
+            </w:pPr>
+            <w:r>
+              <w:rPr>
+                <w:rFonts w:cstheme="minorHAnsi"/>
+                <w:sz w:val="24"/>
+                <w:szCs w:val="24"/>
+                <w:lang w:val="en-IN"/>
+              </w:rPr>
+              <w:t xml:space="preserve">Shared GND across </w:t>
+            </w:r>
+            <w:r>
+              <w:rPr>
+                <w:rFonts w:cstheme="minorHAnsi"/>
+                <w:b/>
+                <w:bCs/>
+                <w:sz w:val="24"/>
+                <w:szCs w:val="24"/>
+                <w:lang w:val="en-IN"/>
+              </w:rPr>
+              <w:t>ESP32</w:t>
+            </w:r>
+            <w:r>
+              <w:rPr>
+                <w:rFonts w:cstheme="minorHAnsi"/>
+                <w:sz w:val="24"/>
+                <w:szCs w:val="24"/>
+                <w:lang w:val="en-IN"/>
+              </w:rPr>
+              <w:t xml:space="preserve">, </w:t>
+            </w:r>
+            <w:r>
+              <w:rPr>
+                <w:rFonts w:cstheme="minorHAnsi"/>
+                <w:b/>
+                <w:bCs/>
+                <w:sz w:val="24"/>
+                <w:szCs w:val="24"/>
+                <w:lang w:val="en-IN"/>
+              </w:rPr>
+              <w:t>Relay</w:t>
+            </w:r>
+            <w:r>
+              <w:rPr>
+                <w:rFonts w:cstheme="minorHAnsi"/>
+                <w:sz w:val="24"/>
+                <w:szCs w:val="24"/>
+                <w:lang w:val="en-IN"/>
+              </w:rPr>
+              <w:t xml:space="preserve">, and </w:t>
+            </w:r>
+            <w:r>
+              <w:rPr>
+                <w:rFonts w:cstheme="minorHAnsi"/>
+                <w:b/>
+                <w:bCs/>
+                <w:sz w:val="24"/>
+                <w:szCs w:val="24"/>
+                <w:lang w:val="en-IN"/>
+              </w:rPr>
+              <w:t>Ultrasonic Sensor</w:t>
+            </w:r>
+          </w:p>
+        </w:tc>
+      </w:tr>
+    </w:tbl>
+    <w:p>
+      <w:pPr>
+        <w:rPr>
+          <w:rFonts w:cstheme="minorHAnsi"/>
+          <w:sz w:val="24"/>
+          <w:szCs w:val="24"/>
+          <w:lang w:val="en-IN"/>
+        </w:rPr>
+      </w:pPr>
+      <w:r>
+        <w:rPr>
+          <w:rFonts w:ascii="Segoe UI Emoji" w:hAnsi="Segoe UI Emoji" w:cs="Segoe UI Emoji"/>
+          <w:sz w:val="24"/>
+          <w:szCs w:val="24"/>
+          <w:lang w:val="en-IN"/>
+        </w:rPr>
+        <w:t>✅</w:t>
+      </w:r>
+      <w:r>
+        <w:rPr>
+          <w:rFonts w:cstheme="minorHAnsi"/>
+          <w:sz w:val="24"/>
+          <w:szCs w:val="24"/>
+          <w:lang w:val="en-IN"/>
+        </w:rPr>
+        <w:t xml:space="preserve"> </w:t>
+      </w:r>
+      <w:r>
+        <w:rPr>
+          <w:rFonts w:cstheme="minorHAnsi"/>
+          <w:b/>
+          <w:bCs/>
+          <w:sz w:val="24"/>
+          <w:szCs w:val="24"/>
+          <w:lang w:val="en-IN"/>
+        </w:rPr>
+        <w:t>Important:</w:t>
+      </w:r>
+      <w:r>
+        <w:rPr>
+          <w:rFonts w:cstheme="minorHAnsi"/>
+          <w:sz w:val="24"/>
+          <w:szCs w:val="24"/>
+          <w:lang w:val="en-IN"/>
+        </w:rPr>
+        <w:t xml:space="preserve"> Make sure the </w:t>
+      </w:r>
+      <w:r>
+        <w:rPr>
+          <w:rFonts w:cstheme="minorHAnsi"/>
+          <w:b/>
+          <w:bCs/>
+          <w:sz w:val="24"/>
+          <w:szCs w:val="24"/>
+          <w:lang w:val="en-IN"/>
+        </w:rPr>
+        <w:t>GND of MB102</w:t>
+      </w:r>
+      <w:r>
+        <w:rPr>
+          <w:rFonts w:cstheme="minorHAnsi"/>
+          <w:sz w:val="24"/>
+          <w:szCs w:val="24"/>
+          <w:lang w:val="en-IN"/>
+        </w:rPr>
+        <w:t xml:space="preserve"> and </w:t>
+      </w:r>
+      <w:r>
+        <w:rPr>
+          <w:rFonts w:cstheme="minorHAnsi"/>
+          <w:b/>
+          <w:bCs/>
+          <w:sz w:val="24"/>
+          <w:szCs w:val="24"/>
+          <w:lang w:val="en-IN"/>
+        </w:rPr>
+        <w:t>GND of ESP32</w:t>
+      </w:r>
+      <w:r>
+        <w:rPr>
+          <w:rFonts w:cstheme="minorHAnsi"/>
+          <w:sz w:val="24"/>
+          <w:szCs w:val="24"/>
+          <w:lang w:val="en-IN"/>
+        </w:rPr>
+        <w:t xml:space="preserve"> are connected. A common ground is critical for reliable signal operation.</w:t>
+      </w:r>
+    </w:p>
+    <w:p>
+      <w:pPr>
+        <w:rPr>
+          <w:rFonts w:cstheme="minorHAnsi"/>
+          <w:sz w:val="24"/>
+          <w:szCs w:val="24"/>
+        </w:rPr>
+      </w:pPr>
+    </w:p>
+    <w:p>
+      <w:pPr>
+        <w:rPr>
+          <w:rFonts w:ascii="Segoe UI Emoji" w:hAnsi="Segoe UI Emoji" w:cs="Segoe UI Emoji"/>
+          <w:b/>
+          <w:bCs/>
+          <w:sz w:val="24"/>
+          <w:szCs w:val="24"/>
+          <w:lang w:val="en-IN"/>
+        </w:rPr>
+      </w:pPr>
+    </w:p>
+    <w:p>
+      <w:pPr>
+        <w:rPr>
+          <w:rFonts w:ascii="Segoe UI Emoji" w:hAnsi="Segoe UI Emoji" w:cs="Segoe UI Emoji"/>
+          <w:b/>
+          <w:bCs/>
+          <w:sz w:val="24"/>
+          <w:szCs w:val="24"/>
+          <w:lang w:val="en-IN"/>
+        </w:rPr>
+      </w:pPr>
+    </w:p>
+    <w:p>
+      <w:pPr>
+        <w:rPr>
+          <w:rFonts w:cstheme="minorHAnsi"/>
+          <w:b/>
+          <w:bCs/>
+          <w:sz w:val="24"/>
+          <w:szCs w:val="24"/>
+          <w:lang w:val="en-IN"/>
+        </w:rPr>
+      </w:pPr>
+      <w:r>
+        <w:rPr>
+          <w:rFonts w:ascii="Segoe UI Emoji" w:hAnsi="Segoe UI Emoji" w:cs="Segoe UI Emoji"/>
+          <w:b/>
+          <w:bCs/>
+          <w:sz w:val="24"/>
+          <w:szCs w:val="24"/>
+          <w:lang w:val="en-IN"/>
+        </w:rPr>
+        <w:lastRenderedPageBreak/>
+        <w:t>📟</w:t>
+      </w:r>
+      <w:r>
+        <w:rPr>
+          <w:rFonts w:cstheme="minorHAnsi"/>
+          <w:b/>
+          <w:bCs/>
+          <w:sz w:val="24"/>
+          <w:szCs w:val="24"/>
+          <w:lang w:val="en-IN"/>
+        </w:rPr>
+        <w:t xml:space="preserve"> Relay Module Connections</w:t>
+      </w:r>
+    </w:p>
+    <w:tbl>
+      <w:tblPr>
+        <w:tblW w:w="0" w:type="auto"/>
+        <w:tblCellSpacing w:w="15" w:type="dxa"/>
+        <w:tblBorders>
+          <w:top w:val="single" w:sz="4" w:space="0" w:color="auto"/>
+          <w:left w:val="single" w:sz="4" w:space="0" w:color="auto"/>
+          <w:bottom w:val="single" w:sz="4" w:space="0" w:color="auto"/>
+          <w:right w:val="single" w:sz="4" w:space="0" w:color="auto"/>
+          <w:insideH w:val="single" w:sz="4" w:space="0" w:color="auto"/>
+          <w:insideV w:val="single" w:sz="4" w:space="0" w:color="auto"/>
+        </w:tblBorders>
+        <w:tblCellMar>
+          <w:top w:w="15" w:type="dxa"/>
+          <w:left w:w="15" w:type="dxa"/>
+          <w:bottom w:w="15" w:type="dxa"/>
+          <w:right w:w="15" w:type="dxa"/>
+        </w:tblCellMar>
+        <w:tblLook w:val="04A0" w:firstRow="1" w:lastRow="0" w:firstColumn="1" w:lastColumn="0" w:noHBand="0" w:noVBand="1"/>
+      </w:tblPr>
+      <w:tblGrid>
+        <w:gridCol w:w="1221"/>
+        <w:gridCol w:w="4788"/>
+      </w:tblGrid>
+      <w:tr>
+        <w:trPr>
+          <w:tblHeader/>
+          <w:tblCellSpacing w:w="15" w:type="dxa"/>
+        </w:trPr>
+        <w:tc>
+          <w:tcPr>
+            <w:tcW w:w="0" w:type="auto"/>
+            <w:vAlign w:val="center"/>
+            <w:hideMark/>
+          </w:tcPr>
+          <w:p>
+            <w:pPr>
+              <w:rPr>
+                <w:rFonts w:cstheme="minorHAnsi"/>
+                <w:b/>
+                <w:bCs/>
+                <w:sz w:val="24"/>
+                <w:szCs w:val="24"/>
+                <w:lang w:val="en-IN"/>
+              </w:rPr>
+            </w:pPr>
+            <w:r>
+              <w:rPr>
+                <w:rFonts w:cstheme="minorHAnsi"/>
+                <w:b/>
+                <w:bCs/>
+                <w:sz w:val="24"/>
+                <w:szCs w:val="24"/>
+                <w:lang w:val="en-IN"/>
+              </w:rPr>
+              <w:t>Relay Pin</w:t>
+            </w:r>
+          </w:p>
+        </w:tc>
+        <w:tc>
+          <w:tcPr>
+            <w:tcW w:w="0" w:type="auto"/>
+            <w:vAlign w:val="center"/>
+            <w:hideMark/>
+          </w:tcPr>
+          <w:p>
+            <w:pPr>
+              <w:rPr>
+                <w:rFonts w:cstheme="minorHAnsi"/>
+                <w:b/>
+                <w:bCs/>
+                <w:sz w:val="24"/>
+                <w:szCs w:val="24"/>
+                <w:lang w:val="en-IN"/>
+              </w:rPr>
+            </w:pPr>
+            <w:r>
+              <w:rPr>
+                <w:rFonts w:cstheme="minorHAnsi"/>
+                <w:b/>
+                <w:bCs/>
+                <w:sz w:val="24"/>
+                <w:szCs w:val="24"/>
+                <w:lang w:val="en-IN"/>
+              </w:rPr>
+              <w:t>Connection</w:t>
+            </w:r>
+          </w:p>
+        </w:tc>
+      </w:tr>
+      <w:tr>
+        <w:trPr>
+          <w:tblCellSpacing w:w="15" w:type="dxa"/>
+        </w:trPr>
+        <w:tc>
+          <w:tcPr>
+            <w:tcW w:w="0" w:type="auto"/>
+            <w:vAlign w:val="center"/>
+            <w:hideMark/>
+          </w:tcPr>
+          <w:p>
+            <w:pPr>
+              <w:rPr>
+                <w:rFonts w:cstheme="minorHAnsi"/>
+                <w:sz w:val="24"/>
+                <w:szCs w:val="24"/>
+                <w:lang w:val="en-IN"/>
+              </w:rPr>
+            </w:pPr>
+            <w:r>
+              <w:rPr>
+                <w:rFonts w:cstheme="minorHAnsi"/>
+                <w:b/>
+                <w:bCs/>
+                <w:sz w:val="24"/>
+                <w:szCs w:val="24"/>
+                <w:lang w:val="en-IN"/>
+              </w:rPr>
+              <w:t>VCC</w:t>
+            </w:r>
+          </w:p>
+        </w:tc>
+        <w:tc>
+          <w:tcPr>
+            <w:tcW w:w="0" w:type="auto"/>
+            <w:vAlign w:val="center"/>
+            <w:hideMark/>
+          </w:tcPr>
+          <w:p>
+            <w:pPr>
+              <w:rPr>
+                <w:rFonts w:cstheme="minorHAnsi"/>
+                <w:sz w:val="24"/>
+                <w:szCs w:val="24"/>
+                <w:lang w:val="en-IN"/>
+              </w:rPr>
+            </w:pPr>
+            <w:r>
+              <w:rPr>
+                <w:rFonts w:cstheme="minorHAnsi"/>
+                <w:sz w:val="24"/>
+                <w:szCs w:val="24"/>
+                <w:lang w:val="en-IN"/>
+              </w:rPr>
+              <w:t xml:space="preserve">MB102 </w:t>
+            </w:r>
+            <w:r>
+              <w:rPr>
+                <w:rFonts w:cstheme="minorHAnsi"/>
+                <w:b/>
+                <w:bCs/>
+                <w:sz w:val="24"/>
+                <w:szCs w:val="24"/>
+                <w:lang w:val="en-IN"/>
+              </w:rPr>
+              <w:t>5V output</w:t>
+            </w:r>
+          </w:p>
+        </w:tc>
+      </w:tr>
+      <w:tr>
+        <w:trPr>
+          <w:tblCellSpacing w:w="15" w:type="dxa"/>
+        </w:trPr>
+        <w:tc>
+          <w:tcPr>
+            <w:tcW w:w="0" w:type="auto"/>
+            <w:vAlign w:val="center"/>
+            <w:hideMark/>
+          </w:tcPr>
+          <w:p>
+            <w:pPr>
+              <w:rPr>
+                <w:rFonts w:cstheme="minorHAnsi"/>
+                <w:sz w:val="24"/>
+                <w:szCs w:val="24"/>
+                <w:lang w:val="en-IN"/>
+              </w:rPr>
+            </w:pPr>
+            <w:r>
+              <w:rPr>
+                <w:rFonts w:cstheme="minorHAnsi"/>
+                <w:b/>
+                <w:bCs/>
+                <w:sz w:val="24"/>
+                <w:szCs w:val="24"/>
+                <w:lang w:val="en-IN"/>
+              </w:rPr>
+              <w:t>GND</w:t>
+            </w:r>
+          </w:p>
+        </w:tc>
+        <w:tc>
+          <w:tcPr>
+            <w:tcW w:w="0" w:type="auto"/>
+            <w:vAlign w:val="center"/>
+            <w:hideMark/>
+          </w:tcPr>
+          <w:p>
+            <w:pPr>
+              <w:rPr>
+                <w:rFonts w:cstheme="minorHAnsi"/>
+                <w:sz w:val="24"/>
+                <w:szCs w:val="24"/>
+                <w:lang w:val="en-IN"/>
+              </w:rPr>
+            </w:pPr>
+            <w:r>
+              <w:rPr>
+                <w:rFonts w:cstheme="minorHAnsi"/>
+                <w:sz w:val="24"/>
+                <w:szCs w:val="24"/>
+                <w:lang w:val="en-IN"/>
+              </w:rPr>
+              <w:t xml:space="preserve">MB102 </w:t>
+            </w:r>
+            <w:r>
+              <w:rPr>
+                <w:rFonts w:cstheme="minorHAnsi"/>
+                <w:b/>
+                <w:bCs/>
+                <w:sz w:val="24"/>
+                <w:szCs w:val="24"/>
+                <w:lang w:val="en-IN"/>
+              </w:rPr>
+              <w:t>GND</w:t>
+            </w:r>
+          </w:p>
+        </w:tc>
+      </w:tr>
+      <w:tr>
+        <w:trPr>
+          <w:tblCellSpacing w:w="15" w:type="dxa"/>
+        </w:trPr>
+        <w:tc>
+          <w:tcPr>
+            <w:tcW w:w="0" w:type="auto"/>
+            <w:vAlign w:val="center"/>
+            <w:hideMark/>
+          </w:tcPr>
+          <w:p>
+            <w:pPr>
+              <w:rPr>
+                <w:rFonts w:cstheme="minorHAnsi"/>
+                <w:sz w:val="24"/>
+                <w:szCs w:val="24"/>
+                <w:lang w:val="en-IN"/>
+              </w:rPr>
+            </w:pPr>
+            <w:r>
+              <w:rPr>
+                <w:rFonts w:cstheme="minorHAnsi"/>
+                <w:b/>
+                <w:bCs/>
+                <w:sz w:val="24"/>
+                <w:szCs w:val="24"/>
+                <w:lang w:val="en-IN"/>
+              </w:rPr>
+              <w:t>IN</w:t>
+            </w:r>
+          </w:p>
+        </w:tc>
+        <w:tc>
+          <w:tcPr>
+            <w:tcW w:w="0" w:type="auto"/>
+            <w:vAlign w:val="center"/>
+            <w:hideMark/>
+          </w:tcPr>
+          <w:p>
+            <w:pPr>
+              <w:rPr>
+                <w:rFonts w:cstheme="minorHAnsi"/>
+                <w:sz w:val="24"/>
+                <w:szCs w:val="24"/>
+                <w:lang w:val="en-IN"/>
+              </w:rPr>
+            </w:pPr>
+            <w:r>
+              <w:rPr>
+                <w:rFonts w:cstheme="minorHAnsi"/>
+                <w:b/>
+                <w:bCs/>
+                <w:sz w:val="24"/>
+                <w:szCs w:val="24"/>
+                <w:lang w:val="en-IN"/>
+              </w:rPr>
+              <w:t>ESP32 GPIO 18</w:t>
+            </w:r>
+            <w:r>
+              <w:rPr>
+                <w:rFonts w:cstheme="minorHAnsi"/>
+                <w:sz w:val="24"/>
+                <w:szCs w:val="24"/>
+                <w:lang w:val="en-IN"/>
+              </w:rPr>
+              <w:t xml:space="preserve"> (used to control the relay)</w:t>
+            </w:r>
+          </w:p>
+        </w:tc>
+      </w:tr>
+    </w:tbl>
+    <w:p>
+      <w:pPr>
+        <w:rPr>
+          <w:rFonts w:cstheme="minorHAnsi"/>
+          <w:b/>
+          <w:bCs/>
+          <w:sz w:val="24"/>
+          <w:szCs w:val="24"/>
+          <w:lang w:val="en-IN"/>
+        </w:rPr>
+      </w:pPr>
+      <w:r>
+        <w:rPr>
+          <w:rFonts w:ascii="Segoe UI Emoji" w:hAnsi="Segoe UI Emoji" w:cs="Segoe UI Emoji"/>
+          <w:sz w:val="24"/>
+          <w:szCs w:val="24"/>
+          <w:lang w:val="en-IN"/>
+        </w:rPr>
+        <w:t>⚠️</w:t>
+      </w:r>
+      <w:r>
+        <w:rPr>
+          <w:rFonts w:cstheme="minorHAnsi"/>
+          <w:sz w:val="24"/>
+          <w:szCs w:val="24"/>
+          <w:lang w:val="en-IN"/>
+        </w:rPr>
+        <w:t xml:space="preserve"> Relay modules are typically </w:t>
+      </w:r>
+      <w:r>
+        <w:rPr>
+          <w:rFonts w:cstheme="minorHAnsi"/>
+          <w:b/>
+          <w:bCs/>
+          <w:sz w:val="24"/>
+          <w:szCs w:val="24"/>
+          <w:lang w:val="en-IN"/>
+        </w:rPr>
+        <w:t>active LOW</w:t>
+      </w:r>
+      <w:r>
+        <w:rPr>
+          <w:rFonts w:cstheme="minorHAnsi"/>
+          <w:sz w:val="24"/>
+          <w:szCs w:val="24"/>
+          <w:lang w:val="en-IN"/>
+        </w:rPr>
+        <w:t>:</w:t>
+      </w:r>
+      <w:r>
+        <w:rPr>
+          <w:rFonts w:cstheme="minorHAnsi"/>
+          <w:sz w:val="24"/>
+          <w:szCs w:val="24"/>
+          <w:lang w:val="en-IN"/>
+        </w:rPr>
+        <w:br/>
+      </w:r>
+      <w:proofErr w:type="spellStart"/>
+      <w:proofErr w:type="gramStart"/>
+      <w:r>
+        <w:rPr>
+          <w:rFonts w:cstheme="minorHAnsi"/>
+          <w:sz w:val="24"/>
+          <w:szCs w:val="24"/>
+          <w:lang w:val="en-IN"/>
+        </w:rPr>
+        <w:t>digitalWrite</w:t>
+      </w:r>
+      <w:proofErr w:type="spellEnd"/>
+      <w:r>
+        <w:rPr>
+          <w:rFonts w:cstheme="minorHAnsi"/>
+          <w:sz w:val="24"/>
+          <w:szCs w:val="24"/>
+          <w:lang w:val="en-IN"/>
+        </w:rPr>
+        <w:t>(</w:t>
+      </w:r>
+      <w:proofErr w:type="gramEnd"/>
+      <w:r>
+        <w:rPr>
+          <w:rFonts w:cstheme="minorHAnsi"/>
+          <w:sz w:val="24"/>
+          <w:szCs w:val="24"/>
+          <w:lang w:val="en-IN"/>
+        </w:rPr>
+        <w:t xml:space="preserve">GPIO, LOW) turns </w:t>
+      </w:r>
+      <w:r>
+        <w:rPr>
+          <w:rFonts w:cstheme="minorHAnsi"/>
+          <w:b/>
+          <w:bCs/>
+          <w:sz w:val="24"/>
+          <w:szCs w:val="24"/>
+          <w:lang w:val="en-IN"/>
+        </w:rPr>
+        <w:t>relay ON</w:t>
+      </w:r>
+      <w:r>
+        <w:rPr>
+          <w:rFonts w:cstheme="minorHAnsi"/>
+          <w:sz w:val="24"/>
+          <w:szCs w:val="24"/>
+          <w:lang w:val="en-IN"/>
+        </w:rPr>
+        <w:br/>
+      </w:r>
+      <w:proofErr w:type="spellStart"/>
+      <w:proofErr w:type="gramStart"/>
+      <w:r>
+        <w:rPr>
+          <w:rFonts w:cstheme="minorHAnsi"/>
+          <w:sz w:val="24"/>
+          <w:szCs w:val="24"/>
+          <w:lang w:val="en-IN"/>
+        </w:rPr>
+        <w:t>digitalWrite</w:t>
+      </w:r>
+      <w:proofErr w:type="spellEnd"/>
+      <w:r>
+        <w:rPr>
+          <w:rFonts w:cstheme="minorHAnsi"/>
+          <w:sz w:val="24"/>
+          <w:szCs w:val="24"/>
+          <w:lang w:val="en-IN"/>
+        </w:rPr>
+        <w:t>(</w:t>
+      </w:r>
+      <w:proofErr w:type="gramEnd"/>
+      <w:r>
+        <w:rPr>
+          <w:rFonts w:cstheme="minorHAnsi"/>
+          <w:sz w:val="24"/>
+          <w:szCs w:val="24"/>
+          <w:lang w:val="en-IN"/>
+        </w:rPr>
+        <w:t xml:space="preserve">GPIO, HIGH) turns </w:t>
+      </w:r>
+      <w:r>
+        <w:rPr>
+          <w:rFonts w:cstheme="minorHAnsi"/>
+          <w:b/>
+          <w:bCs/>
+          <w:sz w:val="24"/>
+          <w:szCs w:val="24"/>
+          <w:lang w:val="en-IN"/>
+        </w:rPr>
+        <w:t>relay OFF</w:t>
+      </w:r>
+    </w:p>
+    <w:p>
+      <w:pPr>
+        <w:rPr>
+          <w:rFonts w:cstheme="minorHAnsi"/>
+          <w:b/>
+          <w:bCs/>
+          <w:sz w:val="24"/>
+          <w:szCs w:val="24"/>
+          <w:lang w:val="en-IN"/>
+        </w:rPr>
+      </w:pPr>
+    </w:p>
+    <w:p>
+      <w:pPr>
+        <w:rPr>
+          <w:rFonts w:cstheme="minorHAnsi"/>
+          <w:b/>
+          <w:bCs/>
+          <w:sz w:val="24"/>
+          <w:szCs w:val="24"/>
+          <w:lang w:val="en-IN"/>
+        </w:rPr>
+      </w:pPr>
+      <w:r>
+        <w:rPr>
+          <w:rFonts w:ascii="Segoe UI Emoji" w:hAnsi="Segoe UI Emoji" w:cs="Segoe UI Emoji"/>
+          <w:b/>
+          <w:bCs/>
+          <w:sz w:val="24"/>
+          <w:szCs w:val="24"/>
+          <w:lang w:val="en-IN"/>
+        </w:rPr>
+        <w:t>📏</w:t>
+      </w:r>
+      <w:r>
+        <w:rPr>
+          <w:rFonts w:cstheme="minorHAnsi"/>
+          <w:b/>
+          <w:bCs/>
+          <w:sz w:val="24"/>
+          <w:szCs w:val="24"/>
+          <w:lang w:val="en-IN"/>
+        </w:rPr>
+        <w:t xml:space="preserve"> Ultrasonic Sensor (HC-SR04)</w:t>
+      </w:r>
+    </w:p>
+    <w:tbl>
+      <w:tblPr>
+        <w:tblW w:w="0" w:type="auto"/>
+        <w:tblCellSpacing w:w="15" w:type="dxa"/>
+        <w:tblBorders>
+          <w:top w:val="single" w:sz="4" w:space="0" w:color="auto"/>
+          <w:left w:val="single" w:sz="4" w:space="0" w:color="auto"/>
+          <w:bottom w:val="single" w:sz="4" w:space="0" w:color="auto"/>
+          <w:right w:val="single" w:sz="4" w:space="0" w:color="auto"/>
+          <w:insideH w:val="single" w:sz="4" w:space="0" w:color="auto"/>
+          <w:insideV w:val="single" w:sz="4" w:space="0" w:color="auto"/>
+        </w:tblBorders>
+        <w:tblCellMar>
+          <w:top w:w="15" w:type="dxa"/>
+          <w:left w:w="15" w:type="dxa"/>
+          <w:bottom w:w="15" w:type="dxa"/>
+          <w:right w:w="15" w:type="dxa"/>
+        </w:tblCellMar>
+        <w:tblLook w:val="04A0" w:firstRow="1" w:lastRow="0" w:firstColumn="1" w:lastColumn="0" w:noHBand="0" w:noVBand="1"/>
+      </w:tblPr>
+      <w:tblGrid>
+        <w:gridCol w:w="1373"/>
+        <w:gridCol w:w="1694"/>
+      </w:tblGrid>
+      <w:tr>
+        <w:trPr>
+          <w:tblHeader/>
+          <w:tblCellSpacing w:w="15" w:type="dxa"/>
+        </w:trPr>
+        <w:tc>
+          <w:tcPr>
+            <w:tcW w:w="0" w:type="auto"/>
+            <w:vAlign w:val="center"/>
+            <w:hideMark/>
+          </w:tcPr>
+          <w:p>
+            <w:pPr>
+              <w:rPr>
+                <w:rFonts w:cstheme="minorHAnsi"/>
+                <w:b/>
+                <w:bCs/>
+                <w:sz w:val="24"/>
+                <w:szCs w:val="24"/>
+                <w:lang w:val="en-IN"/>
+              </w:rPr>
+            </w:pPr>
+            <w:r>
+              <w:rPr>
+                <w:rFonts w:cstheme="minorHAnsi"/>
+                <w:b/>
+                <w:bCs/>
+                <w:sz w:val="24"/>
+                <w:szCs w:val="24"/>
+                <w:lang w:val="en-IN"/>
+              </w:rPr>
+              <w:t>Sensor Pin</w:t>
+            </w:r>
+          </w:p>
+        </w:tc>
+        <w:tc>
+          <w:tcPr>
+            <w:tcW w:w="0" w:type="auto"/>
+            <w:vAlign w:val="center"/>
+            <w:hideMark/>
+          </w:tcPr>
+          <w:p>
+            <w:pPr>
+              <w:rPr>
+                <w:rFonts w:cstheme="minorHAnsi"/>
+                <w:b/>
+                <w:bCs/>
+                <w:sz w:val="24"/>
+                <w:szCs w:val="24"/>
+                <w:lang w:val="en-IN"/>
+              </w:rPr>
+            </w:pPr>
+            <w:r>
+              <w:rPr>
+                <w:rFonts w:cstheme="minorHAnsi"/>
+                <w:b/>
+                <w:bCs/>
+                <w:sz w:val="24"/>
+                <w:szCs w:val="24"/>
+                <w:lang w:val="en-IN"/>
+              </w:rPr>
+              <w:t>Connection</w:t>
+            </w:r>
+          </w:p>
+        </w:tc>
+      </w:tr>
+      <w:tr>
+        <w:trPr>
+          <w:tblCellSpacing w:w="15" w:type="dxa"/>
+        </w:trPr>
+        <w:tc>
+          <w:tcPr>
+            <w:tcW w:w="0" w:type="auto"/>
+            <w:vAlign w:val="center"/>
+            <w:hideMark/>
+          </w:tcPr>
+          <w:p>
+            <w:pPr>
+              <w:rPr>
+                <w:rFonts w:cstheme="minorHAnsi"/>
+                <w:sz w:val="24"/>
+                <w:szCs w:val="24"/>
+                <w:lang w:val="en-IN"/>
+              </w:rPr>
+            </w:pPr>
+            <w:r>
+              <w:rPr>
+                <w:rFonts w:cstheme="minorHAnsi"/>
+                <w:b/>
+                <w:bCs/>
+                <w:sz w:val="24"/>
+                <w:szCs w:val="24"/>
+                <w:lang w:val="en-IN"/>
+              </w:rPr>
+              <w:t>VCC</w:t>
+            </w:r>
+          </w:p>
+        </w:tc>
+        <w:tc>
+          <w:tcPr>
+            <w:tcW w:w="0" w:type="auto"/>
+            <w:vAlign w:val="center"/>
+            <w:hideMark/>
+          </w:tcPr>
+          <w:p>
+            <w:pPr>
+              <w:rPr>
+                <w:rFonts w:cstheme="minorHAnsi"/>
+                <w:sz w:val="24"/>
+                <w:szCs w:val="24"/>
+                <w:lang w:val="en-IN"/>
+              </w:rPr>
+            </w:pPr>
+            <w:r>
+              <w:rPr>
+                <w:rFonts w:cstheme="minorHAnsi"/>
+                <w:sz w:val="24"/>
+                <w:szCs w:val="24"/>
+                <w:lang w:val="en-IN"/>
+              </w:rPr>
+              <w:t xml:space="preserve">MB102 </w:t>
+            </w:r>
+            <w:r>
+              <w:rPr>
+                <w:rFonts w:cstheme="minorHAnsi"/>
+                <w:b/>
+                <w:bCs/>
+                <w:sz w:val="24"/>
+                <w:szCs w:val="24"/>
+                <w:lang w:val="en-IN"/>
+              </w:rPr>
+              <w:t>5V</w:t>
+            </w:r>
+          </w:p>
+        </w:tc>
+      </w:tr>
+      <w:tr>
+        <w:trPr>
+          <w:tblCellSpacing w:w="15" w:type="dxa"/>
+        </w:trPr>
+        <w:tc>
+          <w:tcPr>
+            <w:tcW w:w="0" w:type="auto"/>
+            <w:vAlign w:val="center"/>
+            <w:hideMark/>
+          </w:tcPr>
+          <w:p>
+            <w:pPr>
+              <w:rPr>
+                <w:rFonts w:cstheme="minorHAnsi"/>
+                <w:sz w:val="24"/>
+                <w:szCs w:val="24"/>
+                <w:lang w:val="en-IN"/>
+              </w:rPr>
+            </w:pPr>
+            <w:r>
+              <w:rPr>
+                <w:rFonts w:cstheme="minorHAnsi"/>
+                <w:b/>
+                <w:bCs/>
+                <w:sz w:val="24"/>
+                <w:szCs w:val="24"/>
+                <w:lang w:val="en-IN"/>
+              </w:rPr>
+              <w:t>GND</w:t>
+            </w:r>
+          </w:p>
+        </w:tc>
+        <w:tc>
+          <w:tcPr>
+            <w:tcW w:w="0" w:type="auto"/>
+            <w:vAlign w:val="center"/>
+            <w:hideMark/>
+          </w:tcPr>
+          <w:p>
+            <w:pPr>
+              <w:rPr>
+                <w:rFonts w:cstheme="minorHAnsi"/>
+                <w:sz w:val="24"/>
+                <w:szCs w:val="24"/>
+                <w:lang w:val="en-IN"/>
+              </w:rPr>
+            </w:pPr>
+            <w:r>
+              <w:rPr>
+                <w:rFonts w:cstheme="minorHAnsi"/>
+                <w:sz w:val="24"/>
+                <w:szCs w:val="24"/>
+                <w:lang w:val="en-IN"/>
+              </w:rPr>
+              <w:t xml:space="preserve">MB102 </w:t>
+            </w:r>
+            <w:r>
+              <w:rPr>
+                <w:rFonts w:cstheme="minorHAnsi"/>
+                <w:b/>
+                <w:bCs/>
+                <w:sz w:val="24"/>
+                <w:szCs w:val="24"/>
+                <w:lang w:val="en-IN"/>
+              </w:rPr>
+              <w:t>GND</w:t>
+            </w:r>
+          </w:p>
+        </w:tc>
+      </w:tr>
+      <w:tr>
+        <w:trPr>
+          <w:tblCellSpacing w:w="15" w:type="dxa"/>
+        </w:trPr>
+        <w:tc>
+          <w:tcPr>
+            <w:tcW w:w="0" w:type="auto"/>
+            <w:vAlign w:val="center"/>
+            <w:hideMark/>
+          </w:tcPr>
+          <w:p>
+            <w:pPr>
+              <w:rPr>
+                <w:rFonts w:cstheme="minorHAnsi"/>
+                <w:sz w:val="24"/>
+                <w:szCs w:val="24"/>
+                <w:lang w:val="en-IN"/>
+              </w:rPr>
+            </w:pPr>
+            <w:r>
+              <w:rPr>
+                <w:rFonts w:cstheme="minorHAnsi"/>
+                <w:b/>
+                <w:bCs/>
+                <w:sz w:val="24"/>
+                <w:szCs w:val="24"/>
+                <w:lang w:val="en-IN"/>
+              </w:rPr>
+              <w:t>TRIG</w:t>
+            </w:r>
+          </w:p>
+        </w:tc>
+        <w:tc>
+          <w:tcPr>
+            <w:tcW w:w="0" w:type="auto"/>
+            <w:vAlign w:val="center"/>
+            <w:hideMark/>
+          </w:tcPr>
+          <w:p>
+            <w:pPr>
+              <w:rPr>
+                <w:rFonts w:cstheme="minorHAnsi"/>
+                <w:sz w:val="24"/>
+                <w:szCs w:val="24"/>
+                <w:lang w:val="en-IN"/>
+              </w:rPr>
+            </w:pPr>
+            <w:r>
+              <w:rPr>
+                <w:rFonts w:cstheme="minorHAnsi"/>
+                <w:sz w:val="24"/>
+                <w:szCs w:val="24"/>
+                <w:lang w:val="en-IN"/>
+              </w:rPr>
+              <w:t xml:space="preserve">ESP32 </w:t>
+            </w:r>
+            <w:r>
+              <w:rPr>
+                <w:rFonts w:cstheme="minorHAnsi"/>
+                <w:b/>
+                <w:bCs/>
+                <w:sz w:val="24"/>
+                <w:szCs w:val="24"/>
+                <w:lang w:val="en-IN"/>
+              </w:rPr>
+              <w:t>GPIO 4</w:t>
+            </w:r>
+          </w:p>
+        </w:tc>
+      </w:tr>
+      <w:tr>
+        <w:trPr>
+          <w:tblCellSpacing w:w="15" w:type="dxa"/>
+        </w:trPr>
+        <w:tc>
+          <w:tcPr>
+            <w:tcW w:w="0" w:type="auto"/>
+            <w:vAlign w:val="center"/>
+            <w:hideMark/>
+          </w:tcPr>
+          <w:p>
+            <w:pPr>
+              <w:rPr>
+                <w:rFonts w:cstheme="minorHAnsi"/>
+                <w:sz w:val="24"/>
+                <w:szCs w:val="24"/>
+                <w:lang w:val="en-IN"/>
+              </w:rPr>
+            </w:pPr>
+            <w:r>
+              <w:rPr>
+                <w:rFonts w:cstheme="minorHAnsi"/>
+                <w:b/>
+                <w:bCs/>
+                <w:sz w:val="24"/>
+                <w:szCs w:val="24"/>
+                <w:lang w:val="en-IN"/>
+              </w:rPr>
+              <w:t>ECHO</w:t>
+            </w:r>
+          </w:p>
+        </w:tc>
+        <w:tc>
+          <w:tcPr>
+            <w:tcW w:w="0" w:type="auto"/>
+            <w:vAlign w:val="center"/>
+            <w:hideMark/>
+          </w:tcPr>
+          <w:p>
+            <w:pPr>
+              <w:rPr>
+                <w:rFonts w:cstheme="minorHAnsi"/>
+                <w:sz w:val="24"/>
+                <w:szCs w:val="24"/>
+                <w:lang w:val="en-IN"/>
+              </w:rPr>
+            </w:pPr>
+            <w:r>
+              <w:rPr>
+                <w:rFonts w:cstheme="minorHAnsi"/>
+                <w:sz w:val="24"/>
+                <w:szCs w:val="24"/>
+                <w:lang w:val="en-IN"/>
+              </w:rPr>
+              <w:t xml:space="preserve">ESP32 </w:t>
+            </w:r>
+            <w:r>
+              <w:rPr>
+                <w:rFonts w:cstheme="minorHAnsi"/>
+                <w:b/>
+                <w:bCs/>
+                <w:sz w:val="24"/>
+                <w:szCs w:val="24"/>
+                <w:lang w:val="en-IN"/>
+              </w:rPr>
+              <w:t>GPIO 5</w:t>
+            </w:r>
+          </w:p>
+        </w:tc>
+      </w:tr>
+    </w:tbl>
+    <w:p>
+      <w:pPr>
+        <w:rPr>
+          <w:rFonts w:cstheme="minorHAnsi"/>
+          <w:sz w:val="24"/>
+          <w:szCs w:val="24"/>
+          <w:lang w:val="en-IN"/>
+        </w:rPr>
+      </w:pPr>
+    </w:p>
+    <w:p>
+      <w:pPr>
+        <w:rPr>
+          <w:rFonts w:cstheme="minorHAnsi"/>
+          <w:sz w:val="24"/>
+          <w:szCs w:val="24"/>
+        </w:rPr>
+      </w:pPr>
+    </w:p>
+    <w:p>
+      <w:pPr>
+        <w:rPr>
+          <w:rFonts w:cstheme="minorHAnsi"/>
+          <w:b/>
+          <w:bCs/>
+          <w:sz w:val="24"/>
+          <w:szCs w:val="24"/>
+          <w:lang w:val="en-IN"/>
+        </w:rPr>
+      </w:pPr>
+      <w:r>
+        <w:rPr>
+          <w:rFonts w:ascii="Segoe UI Emoji" w:hAnsi="Segoe UI Emoji" w:cs="Segoe UI Emoji"/>
+          <w:b/>
+          <w:bCs/>
+          <w:sz w:val="24"/>
+          <w:szCs w:val="24"/>
+          <w:lang w:val="en-IN"/>
+        </w:rPr>
+        <w:t>💥</w:t>
+      </w:r>
+      <w:r>
+        <w:rPr>
+          <w:rFonts w:cstheme="minorHAnsi"/>
+          <w:b/>
+          <w:bCs/>
+          <w:sz w:val="24"/>
+          <w:szCs w:val="24"/>
+          <w:lang w:val="en-IN"/>
+        </w:rPr>
+        <w:t xml:space="preserve"> </w:t>
+      </w:r>
+      <w:r>
+        <w:rPr>
+          <w:rFonts w:cstheme="minorHAnsi"/>
+          <w:b/>
+          <w:bCs/>
+          <w:sz w:val="24"/>
+          <w:szCs w:val="24"/>
+          <w:lang w:val="en-IN"/>
+        </w:rPr>
+        <w:t xml:space="preserve">Coin </w:t>
+      </w:r>
+      <w:r>
+        <w:rPr>
+          <w:rFonts w:cstheme="minorHAnsi"/>
+          <w:b/>
+          <w:bCs/>
+          <w:sz w:val="24"/>
+          <w:szCs w:val="24"/>
+          <w:lang w:val="en-IN"/>
+        </w:rPr>
+        <w:t>Vibration Motor</w:t>
+      </w:r>
+    </w:p>
+    <w:p>
+      <w:pPr>
+        <w:numPr>
+          <w:ilvl w:val="0"/>
+          <w:numId w:val="11"/>
+        </w:numPr>
+        <w:rPr>
+          <w:rFonts w:cstheme="minorHAnsi"/>
+          <w:sz w:val="24"/>
+          <w:szCs w:val="24"/>
+          <w:lang w:val="en-IN"/>
+        </w:rPr>
+      </w:pPr>
+      <w:r>
+        <w:rPr>
+          <w:rFonts w:cstheme="minorHAnsi"/>
+          <w:sz w:val="24"/>
+          <w:szCs w:val="24"/>
+          <w:lang w:val="en-IN"/>
+        </w:rPr>
+        <w:t xml:space="preserve">Powered through the relay’s </w:t>
+      </w:r>
+      <w:r>
+        <w:rPr>
+          <w:rFonts w:cstheme="minorHAnsi"/>
+          <w:b/>
+          <w:bCs/>
+          <w:sz w:val="24"/>
+          <w:szCs w:val="24"/>
+          <w:lang w:val="en-IN"/>
+        </w:rPr>
+        <w:t>NO (Normally Open)</w:t>
+      </w:r>
+      <w:r>
+        <w:rPr>
+          <w:rFonts w:cstheme="minorHAnsi"/>
+          <w:sz w:val="24"/>
+          <w:szCs w:val="24"/>
+          <w:lang w:val="en-IN"/>
+        </w:rPr>
+        <w:t xml:space="preserve"> and </w:t>
+      </w:r>
+      <w:r>
+        <w:rPr>
+          <w:rFonts w:cstheme="minorHAnsi"/>
+          <w:b/>
+          <w:bCs/>
+          <w:sz w:val="24"/>
+          <w:szCs w:val="24"/>
+          <w:lang w:val="en-IN"/>
+        </w:rPr>
+        <w:t>COM</w:t>
+      </w:r>
+      <w:r>
+        <w:rPr>
+          <w:rFonts w:cstheme="minorHAnsi"/>
+          <w:sz w:val="24"/>
+          <w:szCs w:val="24"/>
+          <w:lang w:val="en-IN"/>
+        </w:rPr>
+        <w:t xml:space="preserve"> pins</w:t>
+      </w:r>
+    </w:p>
+    <w:p>
+      <w:pPr>
+        <w:numPr>
+          <w:ilvl w:val="0"/>
+          <w:numId w:val="11"/>
+        </w:numPr>
+        <w:rPr>
+          <w:rFonts w:cstheme="minorHAnsi"/>
+          <w:sz w:val="24"/>
+          <w:szCs w:val="24"/>
+          <w:lang w:val="en-IN"/>
+        </w:rPr>
+      </w:pPr>
+      <w:r>
+        <w:rPr>
+          <w:rFonts w:cstheme="minorHAnsi"/>
+          <w:sz w:val="24"/>
+          <w:szCs w:val="24"/>
+          <w:lang w:val="en-IN"/>
+        </w:rPr>
+        <w:t>External 5V from MB102 powers the motor</w:t>
+      </w:r>
+    </w:p>
+    <w:p>
+      <w:pPr>
+        <w:numPr>
+          <w:ilvl w:val="0"/>
+          <w:numId w:val="11"/>
+        </w:numPr>
+        <w:rPr>
+          <w:rFonts w:cstheme="minorHAnsi"/>
+          <w:sz w:val="24"/>
+          <w:szCs w:val="24"/>
+          <w:lang w:val="en-IN"/>
+        </w:rPr>
+      </w:pPr>
+      <w:r>
+        <w:rPr>
+          <w:rFonts w:cstheme="minorHAnsi"/>
+          <w:sz w:val="24"/>
+          <w:szCs w:val="24"/>
+          <w:lang w:val="en-IN"/>
+        </w:rPr>
+        <w:t xml:space="preserve">When the relay is </w:t>
+      </w:r>
+      <w:r>
+        <w:rPr>
+          <w:rFonts w:cstheme="minorHAnsi"/>
+          <w:b/>
+          <w:bCs/>
+          <w:sz w:val="24"/>
+          <w:szCs w:val="24"/>
+          <w:lang w:val="en-IN"/>
+        </w:rPr>
+        <w:t>ON</w:t>
+      </w:r>
+      <w:r>
+        <w:rPr>
+          <w:rFonts w:cstheme="minorHAnsi"/>
+          <w:sz w:val="24"/>
+          <w:szCs w:val="24"/>
+          <w:lang w:val="en-IN"/>
+        </w:rPr>
+        <w:t>, the circuit completes and vibration motor runs</w:t>
+      </w:r>
+    </w:p>
+    <w:p>
+      <w:pPr>
+        <w:numPr>
+          <w:ilvl w:val="0"/>
+          <w:numId w:val="11"/>
+        </w:numPr>
+        <w:rPr>
+          <w:rFonts w:cstheme="minorHAnsi"/>
+          <w:sz w:val="24"/>
+          <w:szCs w:val="24"/>
+          <w:lang w:val="en-IN"/>
+        </w:rPr>
+      </w:pPr>
+      <w:r>
+        <w:rPr>
+          <w:rFonts w:cstheme="minorHAnsi"/>
+          <w:sz w:val="24"/>
+          <w:szCs w:val="24"/>
+          <w:lang w:val="en-IN"/>
+        </w:rPr>
+        <w:t xml:space="preserve">When </w:t>
+      </w:r>
+      <w:r>
+        <w:rPr>
+          <w:rFonts w:cstheme="minorHAnsi"/>
+          <w:b/>
+          <w:bCs/>
+          <w:sz w:val="24"/>
+          <w:szCs w:val="24"/>
+          <w:lang w:val="en-IN"/>
+        </w:rPr>
+        <w:t>OFF</w:t>
+      </w:r>
+      <w:r>
+        <w:rPr>
+          <w:rFonts w:cstheme="minorHAnsi"/>
+          <w:sz w:val="24"/>
+          <w:szCs w:val="24"/>
+          <w:lang w:val="en-IN"/>
+        </w:rPr>
+        <w:t>, motor disconnects completely</w:t>
+      </w:r>
+    </w:p>
+    <w:p>
+      <w:pPr>
+        <w:rPr>
+          <w:rFonts w:cstheme="minorHAnsi"/>
+          <w:sz w:val="24"/>
+          <w:szCs w:val="24"/>
+          <w:lang w:val="en-IN"/>
+        </w:rPr>
+      </w:pPr>
+    </w:p>
+    <w:tbl>
+      <w:tblPr>
+        <w:tblW w:w="0" w:type="auto"/>
+        <w:tblCellSpacing w:w="15" w:type="dxa"/>
+        <w:tblBorders>
+          <w:top w:val="single" w:sz="4" w:space="0" w:color="auto"/>
+          <w:left w:val="single" w:sz="4" w:space="0" w:color="auto"/>
+          <w:bottom w:val="single" w:sz="4" w:space="0" w:color="auto"/>
+          <w:right w:val="single" w:sz="4" w:space="0" w:color="auto"/>
+          <w:insideH w:val="single" w:sz="4" w:space="0" w:color="auto"/>
+          <w:insideV w:val="single" w:sz="4" w:space="0" w:color="auto"/>
+        </w:tblBorders>
+        <w:tblCellMar>
+          <w:top w:w="15" w:type="dxa"/>
+          <w:left w:w="15" w:type="dxa"/>
+          <w:bottom w:w="15" w:type="dxa"/>
+          <w:right w:w="15" w:type="dxa"/>
+        </w:tblCellMar>
+        <w:tblLook w:val="04A0" w:firstRow="1" w:lastRow="0" w:firstColumn="1" w:lastColumn="0" w:noHBand="0" w:noVBand="1"/>
+      </w:tblPr>
+      <w:tblGrid>
+        <w:gridCol w:w="2548"/>
+        <w:gridCol w:w="2969"/>
+      </w:tblGrid>
+      <w:tr>
+        <w:trPr>
+          <w:tblHeader/>
+          <w:tblCellSpacing w:w="15" w:type="dxa"/>
+        </w:trPr>
+        <w:tc>
+          <w:tcPr>
+            <w:tcW w:w="0" w:type="auto"/>
+            <w:vAlign w:val="center"/>
+            <w:hideMark/>
+          </w:tcPr>
+          <w:p>
+            <w:pPr>
+              <w:rPr>
+                <w:rFonts w:cstheme="minorHAnsi"/>
+                <w:b/>
+                <w:bCs/>
+                <w:sz w:val="24"/>
+                <w:szCs w:val="24"/>
+                <w:lang w:val="en-IN"/>
+              </w:rPr>
+            </w:pPr>
+            <w:r>
+              <w:rPr>
+                <w:rFonts w:cstheme="minorHAnsi"/>
+                <w:b/>
+                <w:bCs/>
+                <w:sz w:val="24"/>
+                <w:szCs w:val="24"/>
+                <w:lang w:val="en-IN"/>
+              </w:rPr>
+              <w:lastRenderedPageBreak/>
+              <w:t>Relay Terminal</w:t>
+            </w:r>
+          </w:p>
+        </w:tc>
+        <w:tc>
+          <w:tcPr>
+            <w:tcW w:w="0" w:type="auto"/>
+            <w:vAlign w:val="center"/>
+            <w:hideMark/>
+          </w:tcPr>
+          <w:p>
+            <w:pPr>
+              <w:rPr>
+                <w:rFonts w:cstheme="minorHAnsi"/>
+                <w:b/>
+                <w:bCs/>
+                <w:sz w:val="24"/>
+                <w:szCs w:val="24"/>
+                <w:lang w:val="en-IN"/>
+              </w:rPr>
+            </w:pPr>
+            <w:r>
+              <w:rPr>
+                <w:rFonts w:cstheme="minorHAnsi"/>
+                <w:b/>
+                <w:bCs/>
+                <w:sz w:val="24"/>
+                <w:szCs w:val="24"/>
+                <w:lang w:val="en-IN"/>
+              </w:rPr>
+              <w:t>Connection</w:t>
+            </w:r>
+          </w:p>
+        </w:tc>
+      </w:tr>
+      <w:tr>
+        <w:trPr>
+          <w:tblCellSpacing w:w="15" w:type="dxa"/>
+        </w:trPr>
+        <w:tc>
+          <w:tcPr>
+            <w:tcW w:w="0" w:type="auto"/>
+            <w:vAlign w:val="center"/>
+            <w:hideMark/>
+          </w:tcPr>
+          <w:p>
+            <w:pPr>
+              <w:rPr>
+                <w:rFonts w:cstheme="minorHAnsi"/>
+                <w:sz w:val="24"/>
+                <w:szCs w:val="24"/>
+                <w:lang w:val="en-IN"/>
+              </w:rPr>
+            </w:pPr>
+            <w:r>
+              <w:rPr>
+                <w:rFonts w:cstheme="minorHAnsi"/>
+                <w:b/>
+                <w:bCs/>
+                <w:sz w:val="24"/>
+                <w:szCs w:val="24"/>
+                <w:lang w:val="en-IN"/>
+              </w:rPr>
+              <w:t>NO (Normally Open)</w:t>
+            </w:r>
+          </w:p>
+        </w:tc>
+        <w:tc>
+          <w:tcPr>
+            <w:tcW w:w="0" w:type="auto"/>
+            <w:vAlign w:val="center"/>
+            <w:hideMark/>
+          </w:tcPr>
+          <w:p>
+            <w:pPr>
+              <w:rPr>
+                <w:rFonts w:cstheme="minorHAnsi"/>
+                <w:sz w:val="24"/>
+                <w:szCs w:val="24"/>
+                <w:lang w:val="en-IN"/>
+              </w:rPr>
+            </w:pPr>
+            <w:r>
+              <w:rPr>
+                <w:rFonts w:cstheme="minorHAnsi"/>
+                <w:sz w:val="24"/>
+                <w:szCs w:val="24"/>
+                <w:lang w:val="en-IN"/>
+              </w:rPr>
+              <w:t>One end of vibration motor</w:t>
+            </w:r>
+          </w:p>
+        </w:tc>
+      </w:tr>
+      <w:tr>
+        <w:trPr>
+          <w:tblCellSpacing w:w="15" w:type="dxa"/>
+        </w:trPr>
+        <w:tc>
+          <w:tcPr>
+            <w:tcW w:w="0" w:type="auto"/>
+            <w:vAlign w:val="center"/>
+            <w:hideMark/>
+          </w:tcPr>
+          <w:p>
+            <w:pPr>
+              <w:rPr>
+                <w:rFonts w:cstheme="minorHAnsi"/>
+                <w:sz w:val="24"/>
+                <w:szCs w:val="24"/>
+                <w:lang w:val="en-IN"/>
+              </w:rPr>
+            </w:pPr>
+            <w:r>
+              <w:rPr>
+                <w:rFonts w:cstheme="minorHAnsi"/>
+                <w:b/>
+                <w:bCs/>
+                <w:sz w:val="24"/>
+                <w:szCs w:val="24"/>
+                <w:lang w:val="en-IN"/>
+              </w:rPr>
+              <w:t>COM</w:t>
+            </w:r>
+          </w:p>
+        </w:tc>
+        <w:tc>
+          <w:tcPr>
+            <w:tcW w:w="0" w:type="auto"/>
+            <w:vAlign w:val="center"/>
+            <w:hideMark/>
+          </w:tcPr>
+          <w:p>
+            <w:pPr>
+              <w:rPr>
+                <w:rFonts w:cstheme="minorHAnsi"/>
+                <w:sz w:val="24"/>
+                <w:szCs w:val="24"/>
+                <w:lang w:val="en-IN"/>
+              </w:rPr>
+            </w:pPr>
+            <w:r>
+              <w:rPr>
+                <w:rFonts w:cstheme="minorHAnsi"/>
+                <w:sz w:val="24"/>
+                <w:szCs w:val="24"/>
+                <w:lang w:val="en-IN"/>
+              </w:rPr>
+              <w:t xml:space="preserve">MB102 </w:t>
+            </w:r>
+            <w:r>
+              <w:rPr>
+                <w:rFonts w:cstheme="minorHAnsi"/>
+                <w:b/>
+                <w:bCs/>
+                <w:sz w:val="24"/>
+                <w:szCs w:val="24"/>
+                <w:lang w:val="en-IN"/>
+              </w:rPr>
+              <w:t>5V</w:t>
+            </w:r>
+            <w:r>
+              <w:rPr>
+                <w:rFonts w:cstheme="minorHAnsi"/>
+                <w:sz w:val="24"/>
+                <w:szCs w:val="24"/>
+                <w:lang w:val="en-IN"/>
+              </w:rPr>
+              <w:t xml:space="preserve"> or external 5V</w:t>
+            </w:r>
+          </w:p>
+        </w:tc>
+      </w:tr>
+      <w:tr>
+        <w:trPr>
+          <w:tblCellSpacing w:w="15" w:type="dxa"/>
+        </w:trPr>
+        <w:tc>
+          <w:tcPr>
+            <w:tcW w:w="0" w:type="auto"/>
+            <w:vAlign w:val="center"/>
+            <w:hideMark/>
+          </w:tcPr>
+          <w:p>
+            <w:pPr>
+              <w:rPr>
+                <w:rFonts w:cstheme="minorHAnsi"/>
+                <w:sz w:val="24"/>
+                <w:szCs w:val="24"/>
+                <w:lang w:val="en-IN"/>
+              </w:rPr>
+            </w:pPr>
+            <w:r>
+              <w:rPr>
+                <w:rFonts w:cstheme="minorHAnsi"/>
+                <w:b/>
+                <w:bCs/>
+                <w:sz w:val="24"/>
+                <w:szCs w:val="24"/>
+                <w:lang w:val="en-IN"/>
+              </w:rPr>
+              <w:t>Motor GND</w:t>
+            </w:r>
+          </w:p>
+        </w:tc>
+        <w:tc>
+          <w:tcPr>
+            <w:tcW w:w="0" w:type="auto"/>
+            <w:vAlign w:val="center"/>
+            <w:hideMark/>
+          </w:tcPr>
+          <w:p>
+            <w:pPr>
+              <w:rPr>
+                <w:rFonts w:cstheme="minorHAnsi"/>
+                <w:sz w:val="24"/>
+                <w:szCs w:val="24"/>
+                <w:lang w:val="en-IN"/>
+              </w:rPr>
+            </w:pPr>
+            <w:r>
+              <w:rPr>
+                <w:rFonts w:cstheme="minorHAnsi"/>
+                <w:sz w:val="24"/>
+                <w:szCs w:val="24"/>
+                <w:lang w:val="en-IN"/>
+              </w:rPr>
+              <w:t xml:space="preserve">MB102 </w:t>
+            </w:r>
+            <w:r>
+              <w:rPr>
+                <w:rFonts w:cstheme="minorHAnsi"/>
+                <w:b/>
+                <w:bCs/>
+                <w:sz w:val="24"/>
+                <w:szCs w:val="24"/>
+                <w:lang w:val="en-IN"/>
+              </w:rPr>
+              <w:t>GND</w:t>
+            </w:r>
+          </w:p>
+        </w:tc>
+      </w:tr>
+    </w:tbl>
+    <w:p>
+      <w:pPr>
+        <w:rPr>
+          <w:rFonts w:cstheme="minorHAnsi"/>
+          <w:sz w:val="24"/>
+          <w:szCs w:val="24"/>
+        </w:rPr>
+      </w:pPr>
+    </w:p>
+    <w:p>
+      <w:pPr>
+        <w:rPr>
+          <w:rFonts w:cstheme="minorHAnsi"/>
+          <w:b/>
+          <w:bCs/>
+          <w:sz w:val="24"/>
+          <w:szCs w:val="24"/>
+          <w:lang w:val="en-IN"/>
+        </w:rPr>
+      </w:pPr>
+      <w:r>
+        <w:rPr>
+          <w:rFonts w:ascii="Segoe UI Emoji" w:hAnsi="Segoe UI Emoji" w:cs="Segoe UI Emoji"/>
+          <w:b/>
+          <w:bCs/>
+          <w:sz w:val="24"/>
+          <w:szCs w:val="24"/>
+          <w:lang w:val="en-IN"/>
+        </w:rPr>
+        <w:t>🧠</w:t>
+      </w:r>
+      <w:r>
+        <w:rPr>
+          <w:rFonts w:cstheme="minorHAnsi"/>
+          <w:b/>
+          <w:bCs/>
+          <w:sz w:val="24"/>
+          <w:szCs w:val="24"/>
+          <w:lang w:val="en-IN"/>
+        </w:rPr>
+        <w:t xml:space="preserve"> Optional: Pull-Down Resistor</w:t>
+      </w:r>
+    </w:p>
+    <w:p>
+      <w:pPr>
+        <w:rPr>
+          <w:rFonts w:cstheme="minorHAnsi"/>
+          <w:sz w:val="24"/>
+          <w:szCs w:val="24"/>
+          <w:lang w:val="en-IN"/>
+        </w:rPr>
+      </w:pPr>
+      <w:r>
+        <w:rPr>
+          <w:rFonts w:cstheme="minorHAnsi"/>
+          <w:sz w:val="24"/>
+          <w:szCs w:val="24"/>
+          <w:lang w:val="en-IN"/>
+        </w:rPr>
+        <w:t xml:space="preserve">If relay doesn’t switch cleanly (stays dim when OFF), add a </w:t>
+      </w:r>
+      <w:r>
+        <w:rPr>
+          <w:rFonts w:cstheme="minorHAnsi"/>
+          <w:b/>
+          <w:bCs/>
+          <w:sz w:val="24"/>
+          <w:szCs w:val="24"/>
+          <w:lang w:val="en-IN"/>
+        </w:rPr>
+        <w:t>2.2kΩ resistor</w:t>
+      </w:r>
+      <w:r>
+        <w:rPr>
+          <w:rFonts w:cstheme="minorHAnsi"/>
+          <w:sz w:val="24"/>
+          <w:szCs w:val="24"/>
+          <w:lang w:val="en-IN"/>
+        </w:rPr>
+        <w:t>:</w:t>
+      </w:r>
+    </w:p>
+    <w:p>
+      <w:pPr>
+        <w:numPr>
+          <w:ilvl w:val="0"/>
+          <w:numId w:val="12"/>
+        </w:numPr>
+        <w:rPr>
+          <w:rFonts w:cstheme="minorHAnsi"/>
+          <w:sz w:val="24"/>
+          <w:szCs w:val="24"/>
+          <w:lang w:val="en-IN"/>
+        </w:rPr>
+      </w:pPr>
+      <w:r>
+        <w:rPr>
+          <w:rFonts w:cstheme="minorHAnsi"/>
+          <w:sz w:val="24"/>
+          <w:szCs w:val="24"/>
+          <w:lang w:val="en-IN"/>
+        </w:rPr>
+        <w:t xml:space="preserve">One end of resistor → </w:t>
+      </w:r>
+      <w:r>
+        <w:rPr>
+          <w:rFonts w:cstheme="minorHAnsi"/>
+          <w:b/>
+          <w:bCs/>
+          <w:sz w:val="24"/>
+          <w:szCs w:val="24"/>
+          <w:lang w:val="en-IN"/>
+        </w:rPr>
+        <w:t>GND</w:t>
+      </w:r>
+    </w:p>
+    <w:p>
+      <w:pPr>
+        <w:numPr>
+          <w:ilvl w:val="0"/>
+          <w:numId w:val="12"/>
+        </w:numPr>
+        <w:rPr>
+          <w:rFonts w:cstheme="minorHAnsi"/>
+          <w:sz w:val="24"/>
+          <w:szCs w:val="24"/>
+          <w:lang w:val="en-IN"/>
+        </w:rPr>
+      </w:pPr>
+      <w:r>
+        <w:rPr>
+          <w:rFonts w:cstheme="minorHAnsi"/>
+          <w:sz w:val="24"/>
+          <w:szCs w:val="24"/>
+          <w:lang w:val="en-IN"/>
+        </w:rPr>
+        <w:t xml:space="preserve">Other end → Relay </w:t>
+      </w:r>
+      <w:r>
+        <w:rPr>
+          <w:rFonts w:cstheme="minorHAnsi"/>
+          <w:b/>
+          <w:bCs/>
+          <w:sz w:val="24"/>
+          <w:szCs w:val="24"/>
+          <w:lang w:val="en-IN"/>
+        </w:rPr>
+        <w:t>IN pin</w:t>
+      </w:r>
+      <w:r>
+        <w:rPr>
+          <w:rFonts w:cstheme="minorHAnsi"/>
+          <w:sz w:val="24"/>
+          <w:szCs w:val="24"/>
+          <w:lang w:val="en-IN"/>
+        </w:rPr>
+        <w:t xml:space="preserve"> (same node as GPIO 18)</w:t>
+      </w:r>
+    </w:p>
+    <w:p>
+      <w:pPr>
+        <w:rPr>
+          <w:rFonts w:cstheme="minorHAnsi"/>
+          <w:sz w:val="24"/>
+          <w:szCs w:val="24"/>
+          <w:lang w:val="en-IN"/>
+        </w:rPr>
+      </w:pPr>
+      <w:r>
+        <w:rPr>
+          <w:rFonts w:cstheme="minorHAnsi"/>
+          <w:sz w:val="24"/>
+          <w:szCs w:val="24"/>
+          <w:lang w:val="en-IN"/>
+        </w:rPr>
+        <w:t>This ensures the IN pin is pulled LOW clearly when needed.</w:t>
+      </w:r>
+    </w:p>
+    <w:p>
+      <w:pPr>
+        <w:rPr>
+          <w:rFonts w:cstheme="minorHAnsi"/>
+          <w:sz w:val="24"/>
+          <w:szCs w:val="24"/>
+        </w:rPr>
+      </w:pPr>
+    </w:p>
+    <w:p>
+      <w:pPr>
+        <w:rPr>
+          <w:rFonts w:cstheme="minorHAnsi"/>
+          <w:sz w:val="24"/>
+          <w:szCs w:val="24"/>
+        </w:rPr>
+      </w:pPr>
+      <w:r>
+        <w:rPr>
+          <w:rFonts w:cstheme="minorHAnsi"/>
+          <w:sz w:val="24"/>
+          <w:szCs w:val="24"/>
+        </w:rPr>
+        <w:br w:type="page"/>
+      </w:r>
+    </w:p>
+    <w:p>
+      <w:pPr>
+        <w:rPr>
+          <w:rFonts w:cstheme="minorHAnsi"/>
+          <w:b/>
+          <w:bCs/>
+          <w:sz w:val="24"/>
+          <w:szCs w:val="24"/>
+          <w:lang w:val="en-IN"/>
+        </w:rPr>
+      </w:pPr>
+      <w:r>
+        <w:rPr>
+          <w:rFonts w:cstheme="minorHAnsi"/>
+          <w:b/>
+          <w:bCs/>
+          <w:sz w:val="24"/>
+          <w:szCs w:val="24"/>
+          <w:lang w:val="en-IN"/>
+        </w:rPr>
+        <w:lastRenderedPageBreak/>
+        <w:t>How to Run</w:t>
+      </w:r>
+    </w:p>
+    <w:p>
+      <w:pPr>
+        <w:rPr>
+          <w:rFonts w:cstheme="minorHAnsi"/>
+          <w:sz w:val="24"/>
+          <w:szCs w:val="24"/>
+          <w:lang w:val="en-IN"/>
+        </w:rPr>
+      </w:pPr>
+      <w:r>
+        <w:rPr>
+          <w:rFonts w:cstheme="minorHAnsi"/>
+          <w:sz w:val="24"/>
+          <w:szCs w:val="24"/>
+          <w:lang w:val="en-IN"/>
+        </w:rPr>
+        <w:t>Step-by-step:</w:t>
+      </w:r>
+    </w:p>
+    <w:p>
+      <w:pPr>
+        <w:numPr>
+          <w:ilvl w:val="0"/>
+          <w:numId w:val="13"/>
+        </w:numPr>
+        <w:rPr>
+          <w:rFonts w:cstheme="minorHAnsi"/>
+          <w:sz w:val="24"/>
+          <w:szCs w:val="24"/>
+          <w:lang w:val="en-IN"/>
+        </w:rPr>
+      </w:pPr>
+      <w:r>
+        <w:rPr>
+          <w:rFonts w:cstheme="minorHAnsi"/>
+          <w:sz w:val="24"/>
+          <w:szCs w:val="24"/>
+          <w:lang w:val="en-IN"/>
+        </w:rPr>
+        <w:t>Upload code to ESP32 using Arduino IDE.</w:t>
+      </w:r>
+    </w:p>
+    <w:p>
+      <w:pPr>
+        <w:numPr>
+          <w:ilvl w:val="0"/>
+          <w:numId w:val="13"/>
+        </w:numPr>
+        <w:rPr>
+          <w:rFonts w:cstheme="minorHAnsi"/>
+          <w:sz w:val="24"/>
+          <w:szCs w:val="24"/>
+          <w:lang w:val="en-IN"/>
+        </w:rPr>
+      </w:pPr>
+      <w:r>
+        <w:rPr>
+          <w:rFonts w:cstheme="minorHAnsi"/>
+          <w:sz w:val="24"/>
+          <w:szCs w:val="24"/>
+          <w:lang w:val="en-IN"/>
+        </w:rPr>
+        <w:t>Power MB102 using a 9V battery.</w:t>
+      </w:r>
+    </w:p>
+    <w:p>
+      <w:pPr>
+        <w:numPr>
+          <w:ilvl w:val="0"/>
+          <w:numId w:val="13"/>
+        </w:numPr>
+        <w:rPr>
+          <w:rFonts w:cstheme="minorHAnsi"/>
+          <w:sz w:val="24"/>
+          <w:szCs w:val="24"/>
+          <w:lang w:val="en-IN"/>
+        </w:rPr>
+      </w:pPr>
+      <w:r>
+        <w:rPr>
+          <w:rFonts w:cstheme="minorHAnsi"/>
+          <w:sz w:val="24"/>
+          <w:szCs w:val="24"/>
+          <w:lang w:val="en-IN"/>
+        </w:rPr>
+        <w:t>Connect everything as per the diagram.</w:t>
+      </w:r>
+    </w:p>
+    <w:p>
+      <w:pPr>
+        <w:numPr>
+          <w:ilvl w:val="0"/>
+          <w:numId w:val="13"/>
+        </w:numPr>
+        <w:rPr>
+          <w:rFonts w:cstheme="minorHAnsi"/>
+          <w:sz w:val="24"/>
+          <w:szCs w:val="24"/>
+          <w:lang w:val="en-IN"/>
+        </w:rPr>
+      </w:pPr>
+      <w:r>
+        <w:rPr>
+          <w:rFonts w:cstheme="minorHAnsi"/>
+          <w:sz w:val="24"/>
+          <w:szCs w:val="24"/>
+          <w:lang w:val="en-IN"/>
+        </w:rPr>
+        <w:t>Open Serial Monitor (baud rate: 115200).</w:t>
+      </w:r>
+    </w:p>
+    <w:p>
+      <w:pPr>
+        <w:numPr>
+          <w:ilvl w:val="0"/>
+          <w:numId w:val="13"/>
+        </w:numPr>
+        <w:rPr>
+          <w:rFonts w:cstheme="minorHAnsi"/>
+          <w:sz w:val="24"/>
+          <w:szCs w:val="24"/>
+          <w:lang w:val="en-IN"/>
+        </w:rPr>
+      </w:pPr>
+      <w:r>
+        <w:rPr>
+          <w:rFonts w:cstheme="minorHAnsi"/>
+          <w:sz w:val="24"/>
+          <w:szCs w:val="24"/>
+          <w:lang w:val="en-IN"/>
+        </w:rPr>
+        <w:t>Test the sensor by placing an object within range.</w:t>
+      </w:r>
+    </w:p>
+    <w:p>
+      <w:pPr>
+        <w:rPr>
+          <w:rFonts w:cstheme="minorHAnsi"/>
+          <w:sz w:val="24"/>
+          <w:szCs w:val="24"/>
+        </w:rPr>
+      </w:pPr>
+    </w:p>
     <w:sectPr>
       <w:pgSz w:w="11906" w:h="16838"/>
       <w:pgMar w:top="1440" w:right="1800" w:bottom="1440" w:left="1800" w:header="851" w:footer="992" w:gutter="0"/>
@@ -2924,7 +5579,7 @@
 </file>
 
 <file path=word/endnotes.xml><?xml version="1.0" encoding="utf-8"?>
-<w:endnotes xmlns:wpc="http://schemas.microsoft.com/office/word/2010/wordprocessingCanvas" xmlns:cx="http://schemas.microsoft.com/office/drawing/2014/chartex" xmlns:cx1="http://schemas.microsoft.com/office/drawing/2015/9/8/chartex" xmlns:cx2="http://schemas.microsoft.com/office/drawing/2015/10/21/chartex" xmlns:cx3="http://schemas.microsoft.com/office/drawing/2016/5/9/chartex" xmlns:cx4="http://schemas.microsoft.com/office/drawing/2016/5/10/chartex" xmlns:cx5="http://schemas.microsoft.com/office/drawing/2016/5/11/chartex" xmlns:cx6="http://schemas.microsoft.com/office/drawing/2016/5/12/chartex" xmlns:cx7="http://schemas.microsoft.com/office/drawing/2016/5/13/chartex" xmlns:cx8="http://schemas.microsoft.com/office/drawing/2016/5/14/chartex" xmlns:mc="http://schemas.openxmlformats.org/markup-compatibility/2006" xmlns:aink="http://schemas.microsoft.com/office/drawing/2016/ink" xmlns:am3d="http://schemas.microsoft.com/office/drawing/2017/model3d" xmlns:o="urn:schemas-microsoft-com:office:office" xmlns:oel="http://schemas.microsoft.com/office/2019/extlst" xmlns:r="http://schemas.openxmlformats.org/officeDocument/2006/relationships" xmlns:m="http://schemas.openxmlformats.org/officeDocument/2006/math" xmlns:v="urn:schemas-microsoft-com:vml" xmlns:wp14="http://schemas.microsoft.com/office/word/2010/wordprocessingDrawing" xmlns:wp="http://schemas.openxmlformats.org/drawingml/2006/wordprocessingDrawing" xmlns:w10="urn:schemas-microsoft-com:office:word" xmlns:w="http://schemas.openxmlformats.org/wordprocessingml/2006/main" xmlns:w14="http://schemas.microsoft.com/office/word/2010/wordml" xmlns:w15="http://schemas.microsoft.com/office/word/2012/wordml" xmlns:w16cex="http://schemas.microsoft.com/office/word/2018/wordml/cex" xmlns:w16cid="http://schemas.microsoft.com/office/word/2016/wordml/cid" xmlns:w16="http://schemas.microsoft.com/office/word/2018/wordml" xmlns:w16sdtdh="http://schemas.microsoft.com/office/word/2020/wordml/sdtdatahash" xmlns:w16se="http://schemas.microsoft.com/office/word/2015/wordml/symex" xmlns:wpg="http://schemas.microsoft.com/office/word/2010/wordprocessingGroup" xmlns:wpi="http://schemas.microsoft.com/office/word/2010/wordprocessingInk" xmlns:wne="http://schemas.microsoft.com/office/word/2006/wordml" xmlns:wps="http://schemas.microsoft.com/office/word/2010/wordprocessingShape" mc:Ignorable="w14 w15 w16se w16cid w16 w16cex w16sdtdh wp14">
+<w:endnotes xmlns:wpc="http://schemas.microsoft.com/office/word/2010/wordprocessingCanvas" xmlns:cx="http://schemas.microsoft.com/office/drawing/2014/chartex" xmlns:cx1="http://schemas.microsoft.com/office/drawing/2015/9/8/chartex" xmlns:cx2="http://schemas.microsoft.com/office/drawing/2015/10/21/chartex" xmlns:cx3="http://schemas.microsoft.com/office/drawing/2016/5/9/chartex" xmlns:cx4="http://schemas.microsoft.com/office/drawing/2016/5/10/chartex" xmlns:cx5="http://schemas.microsoft.com/office/drawing/2016/5/11/chartex" xmlns:cx6="http://schemas.microsoft.com/office/drawing/2016/5/12/chartex" xmlns:cx7="http://schemas.microsoft.com/office/drawing/2016/5/13/chartex" xmlns:cx8="http://schemas.microsoft.com/office/drawing/2016/5/14/chartex" xmlns:mc="http://schemas.openxmlformats.org/markup-compatibility/2006" xmlns:aink="http://schemas.microsoft.com/office/drawing/2016/ink" xmlns:am3d="http://schemas.microsoft.com/office/drawing/2017/model3d" xmlns:o="urn:schemas-microsoft-com:office:office" xmlns:oel="http://schemas.microsoft.com/office/2019/extlst" xmlns:r="http://schemas.openxmlformats.org/officeDocument/2006/relationships" xmlns:m="http://schemas.openxmlformats.org/officeDocument/2006/math" xmlns:v="urn:schemas-microsoft-com:vml" xmlns:wp14="http://schemas.microsoft.com/office/word/2010/wordprocessingDrawing" xmlns:wp="http://schemas.openxmlformats.org/drawingml/2006/wordprocessingDrawing" xmlns:w10="urn:schemas-microsoft-com:office:word" xmlns:w="http://schemas.openxmlformats.org/wordprocessingml/2006/main" xmlns:w14="http://schemas.microsoft.com/office/word/2010/wordml" xmlns:w15="http://schemas.microsoft.com/office/word/2012/wordml" xmlns:w16cex="http://schemas.microsoft.com/office/word/2018/wordml/cex" xmlns:w16cid="http://schemas.microsoft.com/office/word/2016/wordml/cid" xmlns:w16="http://schemas.microsoft.com/office/word/2018/wordml" xmlns:w16du="http://schemas.microsoft.com/office/word/2023/wordml/word16du" xmlns:w16sdtdh="http://schemas.microsoft.com/office/word/2020/wordml/sdtdatahash" xmlns:w16sdtfl="http://schemas.microsoft.com/office/word/2024/wordml/sdtformatlock" xmlns:w16se="http://schemas.microsoft.com/office/word/2015/wordml/symex" xmlns:wpg="http://schemas.microsoft.com/office/word/2010/wordprocessingGroup" xmlns:wpi="http://schemas.microsoft.com/office/word/2010/wordprocessingInk" xmlns:wne="http://schemas.microsoft.com/office/word/2006/wordml" xmlns:wps="http://schemas.microsoft.com/office/word/2010/wordprocessingShape" mc:Ignorable="w14 w15 w16se w16cid w16 w16cex w16sdtdh w16sdtfl w16du wp14">
   <w:endnote w:type="separator" w:id="-1">
     <w:p>
       <w:r>
@@ -2943,7 +5598,7 @@
 </file>
 
 <file path=word/footnotes.xml><?xml version="1.0" encoding="utf-8"?>
-<w:footnotes xmlns:wpc="http://schemas.microsoft.com/office/word/2010/wordprocessingCanvas" xmlns:cx="http://schemas.microsoft.com/office/drawing/2014/chartex" xmlns:cx1="http://schemas.microsoft.com/office/drawing/2015/9/8/chartex" xmlns:cx2="http://schemas.microsoft.com/office/drawing/2015/10/21/chartex" xmlns:cx3="http://schemas.microsoft.com/office/drawing/2016/5/9/chartex" xmlns:cx4="http://schemas.microsoft.com/office/drawing/2016/5/10/chartex" xmlns:cx5="http://schemas.microsoft.com/office/drawing/2016/5/11/chartex" xmlns:cx6="http://schemas.microsoft.com/office/drawing/2016/5/12/chartex" xmlns:cx7="http://schemas.microsoft.com/office/drawing/2016/5/13/chartex" xmlns:cx8="http://schemas.microsoft.com/office/drawing/2016/5/14/chartex" xmlns:mc="http://schemas.openxmlformats.org/markup-compatibility/2006" xmlns:aink="http://schemas.microsoft.com/office/drawing/2016/ink" xmlns:am3d="http://schemas.microsoft.com/office/drawing/2017/model3d" xmlns:o="urn:schemas-microsoft-com:office:office" xmlns:oel="http://schemas.microsoft.com/office/2019/extlst" xmlns:r="http://schemas.openxmlformats.org/officeDocument/2006/relationships" xmlns:m="http://schemas.openxmlformats.org/officeDocument/2006/math" xmlns:v="urn:schemas-microsoft-com:vml" xmlns:wp14="http://schemas.microsoft.com/office/word/2010/wordprocessingDrawing" xmlns:wp="http://schemas.openxmlformats.org/drawingml/2006/wordprocessingDrawing" xmlns:w10="urn:schemas-microsoft-com:office:word" xmlns:w="http://schemas.openxmlformats.org/wordprocessingml/2006/main" xmlns:w14="http://schemas.microsoft.com/office/word/2010/wordml" xmlns:w15="http://schemas.microsoft.com/office/word/2012/wordml" xmlns:w16cex="http://schemas.microsoft.com/office/word/2018/wordml/cex" xmlns:w16cid="http://schemas.microsoft.com/office/word/2016/wordml/cid" xmlns:w16="http://schemas.microsoft.com/office/word/2018/wordml" xmlns:w16sdtdh="http://schemas.microsoft.com/office/word/2020/wordml/sdtdatahash" xmlns:w16se="http://schemas.microsoft.com/office/word/2015/wordml/symex" xmlns:wpg="http://schemas.microsoft.com/office/word/2010/wordprocessingGroup" xmlns:wpi="http://schemas.microsoft.com/office/word/2010/wordprocessingInk" xmlns:wne="http://schemas.microsoft.com/office/word/2006/wordml" xmlns:wps="http://schemas.microsoft.com/office/word/2010/wordprocessingShape" mc:Ignorable="w14 w15 w16se w16cid w16 w16cex w16sdtdh wp14">
+<w:footnotes xmlns:wpc="http://schemas.microsoft.com/office/word/2010/wordprocessingCanvas" xmlns:cx="http://schemas.microsoft.com/office/drawing/2014/chartex" xmlns:cx1="http://schemas.microsoft.com/office/drawing/2015/9/8/chartex" xmlns:cx2="http://schemas.microsoft.com/office/drawing/2015/10/21/chartex" xmlns:cx3="http://schemas.microsoft.com/office/drawing/2016/5/9/chartex" xmlns:cx4="http://schemas.microsoft.com/office/drawing/2016/5/10/chartex" xmlns:cx5="http://schemas.microsoft.com/office/drawing/2016/5/11/chartex" xmlns:cx6="http://schemas.microsoft.com/office/drawing/2016/5/12/chartex" xmlns:cx7="http://schemas.microsoft.com/office/drawing/2016/5/13/chartex" xmlns:cx8="http://schemas.microsoft.com/office/drawing/2016/5/14/chartex" xmlns:mc="http://schemas.openxmlformats.org/markup-compatibility/2006" xmlns:aink="http://schemas.microsoft.com/office/drawing/2016/ink" xmlns:am3d="http://schemas.microsoft.com/office/drawing/2017/model3d" xmlns:o="urn:schemas-microsoft-com:office:office" xmlns:oel="http://schemas.microsoft.com/office/2019/extlst" xmlns:r="http://schemas.openxmlformats.org/officeDocument/2006/relationships" xmlns:m="http://schemas.openxmlformats.org/officeDocument/2006/math" xmlns:v="urn:schemas-microsoft-com:vml" xmlns:wp14="http://schemas.microsoft.com/office/word/2010/wordprocessingDrawing" xmlns:wp="http://schemas.openxmlformats.org/drawingml/2006/wordprocessingDrawing" xmlns:w10="urn:schemas-microsoft-com:office:word" xmlns:w="http://schemas.openxmlformats.org/wordprocessingml/2006/main" xmlns:w14="http://schemas.microsoft.com/office/word/2010/wordml" xmlns:w15="http://schemas.microsoft.com/office/word/2012/wordml" xmlns:w16cex="http://schemas.microsoft.com/office/word/2018/wordml/cex" xmlns:w16cid="http://schemas.microsoft.com/office/word/2016/wordml/cid" xmlns:w16="http://schemas.microsoft.com/office/word/2018/wordml" xmlns:w16du="http://schemas.microsoft.com/office/word/2023/wordml/word16du" xmlns:w16sdtdh="http://schemas.microsoft.com/office/word/2020/wordml/sdtdatahash" xmlns:w16sdtfl="http://schemas.microsoft.com/office/word/2024/wordml/sdtformatlock" xmlns:w16se="http://schemas.microsoft.com/office/word/2015/wordml/symex" xmlns:wpg="http://schemas.microsoft.com/office/word/2010/wordprocessingGroup" xmlns:wpi="http://schemas.microsoft.com/office/word/2010/wordprocessingInk" xmlns:wne="http://schemas.microsoft.com/office/word/2006/wordml" xmlns:wps="http://schemas.microsoft.com/office/word/2010/wordprocessingShape" mc:Ignorable="w14 w15 w16se w16cid w16 w16cex w16sdtdh w16sdtfl w16du wp14">
   <w:footnote w:type="separator" w:id="-1">
     <w:p>
       <w:r>
@@ -2962,7 +5617,7 @@
 </file>
 
 <file path=word/numbering.xml><?xml version="1.0" encoding="utf-8"?>
-<w:numbering xmlns:wpc="http://schemas.microsoft.com/office/word/2010/wordprocessingCanvas" xmlns:cx="http://schemas.microsoft.com/office/drawing/2014/chartex" xmlns:cx1="http://schemas.microsoft.com/office/drawing/2015/9/8/chartex" xmlns:cx2="http://schemas.microsoft.com/office/drawing/2015/10/21/chartex" xmlns:cx3="http://schemas.microsoft.com/office/drawing/2016/5/9/chartex" xmlns:cx4="http://schemas.microsoft.com/office/drawing/2016/5/10/chartex" xmlns:cx5="http://schemas.microsoft.com/office/drawing/2016/5/11/chartex" xmlns:cx6="http://schemas.microsoft.com/office/drawing/2016/5/12/chartex" xmlns:cx7="http://schemas.microsoft.com/office/drawing/2016/5/13/chartex" xmlns:cx8="http://schemas.microsoft.com/office/drawing/2016/5/14/chartex" xmlns:mc="http://schemas.openxmlformats.org/markup-compatibility/2006" xmlns:aink="http://schemas.microsoft.com/office/drawing/2016/ink" xmlns:am3d="http://schemas.microsoft.com/office/drawing/2017/model3d" xmlns:o="urn:schemas-microsoft-com:office:office" xmlns:oel="http://schemas.microsoft.com/office/2019/extlst" xmlns:r="http://schemas.openxmlformats.org/officeDocument/2006/relationships" xmlns:m="http://schemas.openxmlformats.org/officeDocument/2006/math" xmlns:v="urn:schemas-microsoft-com:vml" xmlns:wp14="http://schemas.microsoft.com/office/word/2010/wordprocessingDrawing" xmlns:wp="http://schemas.openxmlformats.org/drawingml/2006/wordprocessingDrawing" xmlns:w10="urn:schemas-microsoft-com:office:word" xmlns:w="http://schemas.openxmlformats.org/wordprocessingml/2006/main" xmlns:w14="http://schemas.microsoft.com/office/word/2010/wordml" xmlns:w15="http://schemas.microsoft.com/office/word/2012/wordml" xmlns:w16cex="http://schemas.microsoft.com/office/word/2018/wordml/cex" xmlns:w16cid="http://schemas.microsoft.com/office/word/2016/wordml/cid" xmlns:w16="http://schemas.microsoft.com/office/word/2018/wordml" xmlns:w16sdtdh="http://schemas.microsoft.com/office/word/2020/wordml/sdtdatahash" xmlns:w16se="http://schemas.microsoft.com/office/word/2015/wordml/symex" xmlns:wpg="http://schemas.microsoft.com/office/word/2010/wordprocessingGroup" xmlns:wpi="http://schemas.microsoft.com/office/word/2010/wordprocessingInk" xmlns:wne="http://schemas.microsoft.com/office/word/2006/wordml" xmlns:wps="http://schemas.microsoft.com/office/word/2010/wordprocessingShape" mc:Ignorable="w14 w15 w16se w16cid w16 w16cex w16sdtdh wp14">
+<w:numbering xmlns:wpc="http://schemas.microsoft.com/office/word/2010/wordprocessingCanvas" xmlns:cx="http://schemas.microsoft.com/office/drawing/2014/chartex" xmlns:cx1="http://schemas.microsoft.com/office/drawing/2015/9/8/chartex" xmlns:cx2="http://schemas.microsoft.com/office/drawing/2015/10/21/chartex" xmlns:cx3="http://schemas.microsoft.com/office/drawing/2016/5/9/chartex" xmlns:cx4="http://schemas.microsoft.com/office/drawing/2016/5/10/chartex" xmlns:cx5="http://schemas.microsoft.com/office/drawing/2016/5/11/chartex" xmlns:cx6="http://schemas.microsoft.com/office/drawing/2016/5/12/chartex" xmlns:cx7="http://schemas.microsoft.com/office/drawing/2016/5/13/chartex" xmlns:cx8="http://schemas.microsoft.com/office/drawing/2016/5/14/chartex" xmlns:mc="http://schemas.openxmlformats.org/markup-compatibility/2006" xmlns:aink="http://schemas.microsoft.com/office/drawing/2016/ink" xmlns:am3d="http://schemas.microsoft.com/office/drawing/2017/model3d" xmlns:o="urn:schemas-microsoft-com:office:office" xmlns:oel="http://schemas.microsoft.com/office/2019/extlst" xmlns:r="http://schemas.openxmlformats.org/officeDocument/2006/relationships" xmlns:m="http://schemas.openxmlformats.org/officeDocument/2006/math" xmlns:v="urn:schemas-microsoft-com:vml" xmlns:wp14="http://schemas.microsoft.com/office/word/2010/wordprocessingDrawing" xmlns:wp="http://schemas.openxmlformats.org/drawingml/2006/wordprocessingDrawing" xmlns:w10="urn:schemas-microsoft-com:office:word" xmlns:w="http://schemas.openxmlformats.org/wordprocessingml/2006/main" xmlns:w14="http://schemas.microsoft.com/office/word/2010/wordml" xmlns:w15="http://schemas.microsoft.com/office/word/2012/wordml" xmlns:w16cex="http://schemas.microsoft.com/office/word/2018/wordml/cex" xmlns:w16cid="http://schemas.microsoft.com/office/word/2016/wordml/cid" xmlns:w16="http://schemas.microsoft.com/office/word/2018/wordml" xmlns:w16du="http://schemas.microsoft.com/office/word/2023/wordml/word16du" xmlns:w16sdtdh="http://schemas.microsoft.com/office/word/2020/wordml/sdtdatahash" xmlns:w16sdtfl="http://schemas.microsoft.com/office/word/2024/wordml/sdtformatlock" xmlns:w16se="http://schemas.microsoft.com/office/word/2015/wordml/symex" xmlns:wpg="http://schemas.microsoft.com/office/word/2010/wordprocessingGroup" xmlns:wpi="http://schemas.microsoft.com/office/word/2010/wordprocessingInk" xmlns:wne="http://schemas.microsoft.com/office/word/2006/wordml" xmlns:wps="http://schemas.microsoft.com/office/word/2010/wordprocessingShape" mc:Ignorable="w14 w15 w16se w16cid w16 w16cex w16sdtdh w16sdtfl w16du wp14">
   <w:abstractNum w:abstractNumId="0" w15:restartNumberingAfterBreak="0">
     <w:nsid w:val="0B8E6725"/>
     <w:multiLevelType w:val="multilevel"/>
@@ -3411,6 +6066,155 @@
     </w:lvl>
   </w:abstractNum>
   <w:abstractNum w:abstractNumId="3" w15:restartNumberingAfterBreak="0">
+    <w:nsid w:val="3548523B"/>
+    <w:multiLevelType w:val="multilevel"/>
+    <w:tmpl w:val="CA34BE86"/>
+    <w:lvl w:ilvl="0">
+      <w:start w:val="1"/>
+      <w:numFmt w:val="bullet"/>
+      <w:lvlText w:val=""/>
+      <w:lvlJc w:val="left"/>
+      <w:pPr>
+        <w:tabs>
+          <w:tab w:val="num" w:pos="720"/>
+        </w:tabs>
+        <w:ind w:left="720" w:hanging="360"/>
+      </w:pPr>
+      <w:rPr>
+        <w:rFonts w:ascii="Symbol" w:hAnsi="Symbol" w:hint="default"/>
+        <w:sz w:val="20"/>
+      </w:rPr>
+    </w:lvl>
+    <w:lvl w:ilvl="1" w:tentative="1">
+      <w:start w:val="1"/>
+      <w:numFmt w:val="bullet"/>
+      <w:lvlText w:val="o"/>
+      <w:lvlJc w:val="left"/>
+      <w:pPr>
+        <w:tabs>
+          <w:tab w:val="num" w:pos="1440"/>
+        </w:tabs>
+        <w:ind w:left="1440" w:hanging="360"/>
+      </w:pPr>
+      <w:rPr>
+        <w:rFonts w:ascii="Courier New" w:hAnsi="Courier New" w:hint="default"/>
+        <w:sz w:val="20"/>
+      </w:rPr>
+    </w:lvl>
+    <w:lvl w:ilvl="2" w:tentative="1">
+      <w:start w:val="1"/>
+      <w:numFmt w:val="bullet"/>
+      <w:lvlText w:val=""/>
+      <w:lvlJc w:val="left"/>
+      <w:pPr>
+        <w:tabs>
+          <w:tab w:val="num" w:pos="2160"/>
+        </w:tabs>
+        <w:ind w:left="2160" w:hanging="360"/>
+      </w:pPr>
+      <w:rPr>
+        <w:rFonts w:ascii="Wingdings" w:hAnsi="Wingdings" w:hint="default"/>
+        <w:sz w:val="20"/>
+      </w:rPr>
+    </w:lvl>
+    <w:lvl w:ilvl="3" w:tentative="1">
+      <w:start w:val="1"/>
+      <w:numFmt w:val="bullet"/>
+      <w:lvlText w:val=""/>
+      <w:lvlJc w:val="left"/>
+      <w:pPr>
+        <w:tabs>
+          <w:tab w:val="num" w:pos="2880"/>
+        </w:tabs>
+        <w:ind w:left="2880" w:hanging="360"/>
+      </w:pPr>
+      <w:rPr>
+        <w:rFonts w:ascii="Wingdings" w:hAnsi="Wingdings" w:hint="default"/>
+        <w:sz w:val="20"/>
+      </w:rPr>
+    </w:lvl>
+    <w:lvl w:ilvl="4" w:tentative="1">
+      <w:start w:val="1"/>
+      <w:numFmt w:val="bullet"/>
+      <w:lvlText w:val=""/>
+      <w:lvlJc w:val="left"/>
+      <w:pPr>
+        <w:tabs>
+          <w:tab w:val="num" w:pos="3600"/>
+        </w:tabs>
+        <w:ind w:left="3600" w:hanging="360"/>
+      </w:pPr>
+      <w:rPr>
+        <w:rFonts w:ascii="Wingdings" w:hAnsi="Wingdings" w:hint="default"/>
+        <w:sz w:val="20"/>
+      </w:rPr>
+    </w:lvl>
+    <w:lvl w:ilvl="5" w:tentative="1">
+      <w:start w:val="1"/>
+      <w:numFmt w:val="bullet"/>
+      <w:lvlText w:val=""/>
+      <w:lvlJc w:val="left"/>
+      <w:pPr>
+        <w:tabs>
+          <w:tab w:val="num" w:pos="4320"/>
+        </w:tabs>
+        <w:ind w:left="4320" w:hanging="360"/>
+      </w:pPr>
+      <w:rPr>
+        <w:rFonts w:ascii="Wingdings" w:hAnsi="Wingdings" w:hint="default"/>
+        <w:sz w:val="20"/>
+      </w:rPr>
+    </w:lvl>
+    <w:lvl w:ilvl="6" w:tentative="1">
+      <w:start w:val="1"/>
+      <w:numFmt w:val="bullet"/>
+      <w:lvlText w:val=""/>
+      <w:lvlJc w:val="left"/>
+      <w:pPr>
+        <w:tabs>
+          <w:tab w:val="num" w:pos="5040"/>
+        </w:tabs>
+        <w:ind w:left="5040" w:hanging="360"/>
+      </w:pPr>
+      <w:rPr>
+        <w:rFonts w:ascii="Wingdings" w:hAnsi="Wingdings" w:hint="default"/>
+        <w:sz w:val="20"/>
+      </w:rPr>
+    </w:lvl>
+    <w:lvl w:ilvl="7" w:tentative="1">
+      <w:start w:val="1"/>
+      <w:numFmt w:val="bullet"/>
+      <w:lvlText w:val=""/>
+      <w:lvlJc w:val="left"/>
+      <w:pPr>
+        <w:tabs>
+          <w:tab w:val="num" w:pos="5760"/>
+        </w:tabs>
+        <w:ind w:left="5760" w:hanging="360"/>
+      </w:pPr>
+      <w:rPr>
+        <w:rFonts w:ascii="Wingdings" w:hAnsi="Wingdings" w:hint="default"/>
+        <w:sz w:val="20"/>
+      </w:rPr>
+    </w:lvl>
+    <w:lvl w:ilvl="8" w:tentative="1">
+      <w:start w:val="1"/>
+      <w:numFmt w:val="bullet"/>
+      <w:lvlText w:val=""/>
+      <w:lvlJc w:val="left"/>
+      <w:pPr>
+        <w:tabs>
+          <w:tab w:val="num" w:pos="6480"/>
+        </w:tabs>
+        <w:ind w:left="6480" w:hanging="360"/>
+      </w:pPr>
+      <w:rPr>
+        <w:rFonts w:ascii="Wingdings" w:hAnsi="Wingdings" w:hint="default"/>
+        <w:sz w:val="20"/>
+      </w:rPr>
+    </w:lvl>
+  </w:abstractNum>
+  <w:abstractNum w:abstractNumId="4" w15:restartNumberingAfterBreak="0">
     <w:nsid w:val="42CA0953"/>
     <w:multiLevelType w:val="multilevel"/>
     <w:tmpl w:val="C590D2A4"/>
@@ -3559,7 +6363,7 @@
       </w:rPr>
     </w:lvl>
   </w:abstractNum>
-  <w:abstractNum w:abstractNumId="4" w15:restartNumberingAfterBreak="0">
+  <w:abstractNum w:abstractNumId="5" w15:restartNumberingAfterBreak="0">
     <w:nsid w:val="466260F0"/>
     <w:multiLevelType w:val="multilevel"/>
     <w:tmpl w:val="5A2CCEC0"/>
@@ -3708,7 +6512,7 @@
       </w:rPr>
     </w:lvl>
   </w:abstractNum>
-  <w:abstractNum w:abstractNumId="5" w15:restartNumberingAfterBreak="0">
+  <w:abstractNum w:abstractNumId="6" w15:restartNumberingAfterBreak="0">
     <w:nsid w:val="4AC407E1"/>
     <w:multiLevelType w:val="multilevel"/>
     <w:tmpl w:val="CE0C578C"/>
@@ -3857,7 +6661,7 @@
       </w:rPr>
     </w:lvl>
   </w:abstractNum>
-  <w:abstractNum w:abstractNumId="6" w15:restartNumberingAfterBreak="0">
+  <w:abstractNum w:abstractNumId="7" w15:restartNumberingAfterBreak="0">
     <w:nsid w:val="4DD524D6"/>
     <w:multiLevelType w:val="multilevel"/>
     <w:tmpl w:val="B3680B58"/>
@@ -4006,7 +6810,418 @@
       </w:rPr>
     </w:lvl>
   </w:abstractNum>
-  <w:abstractNum w:abstractNumId="7" w15:restartNumberingAfterBreak="0">
+  <w:abstractNum w:abstractNumId="8" w15:restartNumberingAfterBreak="0">
+    <w:nsid w:val="54882500"/>
+    <w:multiLevelType w:val="multilevel"/>
+    <w:tmpl w:val="6E5091AA"/>
+    <w:lvl w:ilvl="0">
+      <w:start w:val="1"/>
+      <w:numFmt w:val="decimal"/>
+      <w:lvlText w:val="%1."/>
+      <w:lvlJc w:val="left"/>
+      <w:pPr>
+        <w:tabs>
+          <w:tab w:val="num" w:pos="720"/>
+        </w:tabs>
+        <w:ind w:left="720" w:hanging="360"/>
+      </w:pPr>
+    </w:lvl>
+    <w:lvl w:ilvl="1" w:tentative="1">
+      <w:start w:val="1"/>
+      <w:numFmt w:val="decimal"/>
+      <w:lvlText w:val="%2."/>
+      <w:lvlJc w:val="left"/>
+      <w:pPr>
+        <w:tabs>
+          <w:tab w:val="num" w:pos="1440"/>
+        </w:tabs>
+        <w:ind w:left="1440" w:hanging="360"/>
+      </w:pPr>
+    </w:lvl>
+    <w:lvl w:ilvl="2" w:tentative="1">
+      <w:start w:val="1"/>
+      <w:numFmt w:val="decimal"/>
+      <w:lvlText w:val="%3."/>
+      <w:lvlJc w:val="left"/>
+      <w:pPr>
+        <w:tabs>
+          <w:tab w:val="num" w:pos="2160"/>
+        </w:tabs>
+        <w:ind w:left="2160" w:hanging="360"/>
+      </w:pPr>
+    </w:lvl>
+    <w:lvl w:ilvl="3" w:tentative="1">
+      <w:start w:val="1"/>
+      <w:numFmt w:val="decimal"/>
+      <w:lvlText w:val="%4."/>
+      <w:lvlJc w:val="left"/>
+      <w:pPr>
+        <w:tabs>
+          <w:tab w:val="num" w:pos="2880"/>
+        </w:tabs>
+        <w:ind w:left="2880" w:hanging="360"/>
+      </w:pPr>
+    </w:lvl>
+    <w:lvl w:ilvl="4" w:tentative="1">
+      <w:start w:val="1"/>
+      <w:numFmt w:val="decimal"/>
+      <w:lvlText w:val="%5."/>
+      <w:lvlJc w:val="left"/>
+      <w:pPr>
+        <w:tabs>
+          <w:tab w:val="num" w:pos="3600"/>
+        </w:tabs>
+        <w:ind w:left="3600" w:hanging="360"/>
+      </w:pPr>
+    </w:lvl>
+    <w:lvl w:ilvl="5" w:tentative="1">
+      <w:start w:val="1"/>
+      <w:numFmt w:val="decimal"/>
+      <w:lvlText w:val="%6."/>
+      <w:lvlJc w:val="left"/>
+      <w:pPr>
+        <w:tabs>
+          <w:tab w:val="num" w:pos="4320"/>
+        </w:tabs>
+        <w:ind w:left="4320" w:hanging="360"/>
+      </w:pPr>
+    </w:lvl>
+    <w:lvl w:ilvl="6" w:tentative="1">
+      <w:start w:val="1"/>
+      <w:numFmt w:val="decimal"/>
+      <w:lvlText w:val="%7."/>
+      <w:lvlJc w:val="left"/>
+      <w:pPr>
+        <w:tabs>
+          <w:tab w:val="num" w:pos="5040"/>
+        </w:tabs>
+        <w:ind w:left="5040" w:hanging="360"/>
+      </w:pPr>
+    </w:lvl>
+    <w:lvl w:ilvl="7" w:tentative="1">
+      <w:start w:val="1"/>
+      <w:numFmt w:val="decimal"/>
+      <w:lvlText w:val="%8."/>
+      <w:lvlJc w:val="left"/>
+      <w:pPr>
+        <w:tabs>
+          <w:tab w:val="num" w:pos="5760"/>
+        </w:tabs>
+        <w:ind w:left="5760" w:hanging="360"/>
+      </w:pPr>
+    </w:lvl>
+    <w:lvl w:ilvl="8" w:tentative="1">
+      <w:start w:val="1"/>
+      <w:numFmt w:val="decimal"/>
+      <w:lvlText w:val="%9."/>
+      <w:lvlJc w:val="left"/>
+      <w:pPr>
+        <w:tabs>
+          <w:tab w:val="num" w:pos="6480"/>
+        </w:tabs>
+        <w:ind w:left="6480" w:hanging="360"/>
+      </w:pPr>
+    </w:lvl>
+  </w:abstractNum>
+  <w:abstractNum w:abstractNumId="9" w15:restartNumberingAfterBreak="0">
+    <w:nsid w:val="5FE64D2D"/>
+    <w:multiLevelType w:val="multilevel"/>
+    <w:tmpl w:val="EF1A3FA0"/>
+    <w:lvl w:ilvl="0">
+      <w:start w:val="1"/>
+      <w:numFmt w:val="bullet"/>
+      <w:lvlText w:val=""/>
+      <w:lvlJc w:val="left"/>
+      <w:pPr>
+        <w:tabs>
+          <w:tab w:val="num" w:pos="720"/>
+        </w:tabs>
+        <w:ind w:left="720" w:hanging="360"/>
+      </w:pPr>
+      <w:rPr>
+        <w:rFonts w:ascii="Symbol" w:hAnsi="Symbol" w:hint="default"/>
+        <w:sz w:val="20"/>
+      </w:rPr>
+    </w:lvl>
+    <w:lvl w:ilvl="1" w:tentative="1">
+      <w:start w:val="1"/>
+      <w:numFmt w:val="bullet"/>
+      <w:lvlText w:val="o"/>
+      <w:lvlJc w:val="left"/>
+      <w:pPr>
+        <w:tabs>
+          <w:tab w:val="num" w:pos="1440"/>
+        </w:tabs>
+        <w:ind w:left="1440" w:hanging="360"/>
+      </w:pPr>
+      <w:rPr>
+        <w:rFonts w:ascii="Courier New" w:hAnsi="Courier New" w:hint="default"/>
+        <w:sz w:val="20"/>
+      </w:rPr>
+    </w:lvl>
+    <w:lvl w:ilvl="2" w:tentative="1">
+      <w:start w:val="1"/>
+      <w:numFmt w:val="bullet"/>
+      <w:lvlText w:val=""/>
+      <w:lvlJc w:val="left"/>
+      <w:pPr>
+        <w:tabs>
+          <w:tab w:val="num" w:pos="2160"/>
+        </w:tabs>
+        <w:ind w:left="2160" w:hanging="360"/>
+      </w:pPr>
+      <w:rPr>
+        <w:rFonts w:ascii="Wingdings" w:hAnsi="Wingdings" w:hint="default"/>
+        <w:sz w:val="20"/>
+      </w:rPr>
+    </w:lvl>
+    <w:lvl w:ilvl="3" w:tentative="1">
+      <w:start w:val="1"/>
+      <w:numFmt w:val="bullet"/>
+      <w:lvlText w:val=""/>
+      <w:lvlJc w:val="left"/>
+      <w:pPr>
+        <w:tabs>
+          <w:tab w:val="num" w:pos="2880"/>
+        </w:tabs>
+        <w:ind w:left="2880" w:hanging="360"/>
+      </w:pPr>
+      <w:rPr>
+        <w:rFonts w:ascii="Wingdings" w:hAnsi="Wingdings" w:hint="default"/>
+        <w:sz w:val="20"/>
+      </w:rPr>
+    </w:lvl>
+    <w:lvl w:ilvl="4" w:tentative="1">
+      <w:start w:val="1"/>
+      <w:numFmt w:val="bullet"/>
+      <w:lvlText w:val=""/>
+      <w:lvlJc w:val="left"/>
+      <w:pPr>
+        <w:tabs>
+          <w:tab w:val="num" w:pos="3600"/>
+        </w:tabs>
+        <w:ind w:left="3600" w:hanging="360"/>
+      </w:pPr>
+      <w:rPr>
+        <w:rFonts w:ascii="Wingdings" w:hAnsi="Wingdings" w:hint="default"/>
+        <w:sz w:val="20"/>
+      </w:rPr>
+    </w:lvl>
+    <w:lvl w:ilvl="5" w:tentative="1">
+      <w:start w:val="1"/>
+      <w:numFmt w:val="bullet"/>
+      <w:lvlText w:val=""/>
+      <w:lvlJc w:val="left"/>
+      <w:pPr>
+        <w:tabs>
+          <w:tab w:val="num" w:pos="4320"/>
+        </w:tabs>
+        <w:ind w:left="4320" w:hanging="360"/>
+      </w:pPr>
+      <w:rPr>
+        <w:rFonts w:ascii="Wingdings" w:hAnsi="Wingdings" w:hint="default"/>
+        <w:sz w:val="20"/>
+      </w:rPr>
+    </w:lvl>
+    <w:lvl w:ilvl="6" w:tentative="1">
+      <w:start w:val="1"/>
+      <w:numFmt w:val="bullet"/>
+      <w:lvlText w:val=""/>
+      <w:lvlJc w:val="left"/>
+      <w:pPr>
+        <w:tabs>
+          <w:tab w:val="num" w:pos="5040"/>
+        </w:tabs>
+        <w:ind w:left="5040" w:hanging="360"/>
+      </w:pPr>
+      <w:rPr>
+        <w:rFonts w:ascii="Wingdings" w:hAnsi="Wingdings" w:hint="default"/>
+        <w:sz w:val="20"/>
+      </w:rPr>
+    </w:lvl>
+    <w:lvl w:ilvl="7" w:tentative="1">
+      <w:start w:val="1"/>
+      <w:numFmt w:val="bullet"/>
+      <w:lvlText w:val=""/>
+      <w:lvlJc w:val="left"/>
+      <w:pPr>
+        <w:tabs>
+          <w:tab w:val="num" w:pos="5760"/>
+        </w:tabs>
+        <w:ind w:left="5760" w:hanging="360"/>
+      </w:pPr>
+      <w:rPr>
+        <w:rFonts w:ascii="Wingdings" w:hAnsi="Wingdings" w:hint="default"/>
+        <w:sz w:val="20"/>
+      </w:rPr>
+    </w:lvl>
+    <w:lvl w:ilvl="8" w:tentative="1">
+      <w:start w:val="1"/>
+      <w:numFmt w:val="bullet"/>
+      <w:lvlText w:val=""/>
+      <w:lvlJc w:val="left"/>
+      <w:pPr>
+        <w:tabs>
+          <w:tab w:val="num" w:pos="6480"/>
+        </w:tabs>
+        <w:ind w:left="6480" w:hanging="360"/>
+      </w:pPr>
+      <w:rPr>
+        <w:rFonts w:ascii="Wingdings" w:hAnsi="Wingdings" w:hint="default"/>
+        <w:sz w:val="20"/>
+      </w:rPr>
+    </w:lvl>
+  </w:abstractNum>
+  <w:abstractNum w:abstractNumId="10" w15:restartNumberingAfterBreak="0">
+    <w:nsid w:val="65FA6A14"/>
+    <w:multiLevelType w:val="multilevel"/>
+    <w:tmpl w:val="A2DEAD96"/>
+    <w:lvl w:ilvl="0">
+      <w:start w:val="1"/>
+      <w:numFmt w:val="bullet"/>
+      <w:lvlText w:val=""/>
+      <w:lvlJc w:val="left"/>
+      <w:pPr>
+        <w:tabs>
+          <w:tab w:val="num" w:pos="720"/>
+        </w:tabs>
+        <w:ind w:left="720" w:hanging="360"/>
+      </w:pPr>
+      <w:rPr>
+        <w:rFonts w:ascii="Symbol" w:hAnsi="Symbol" w:hint="default"/>
+        <w:sz w:val="20"/>
+      </w:rPr>
+    </w:lvl>
+    <w:lvl w:ilvl="1" w:tentative="1">
+      <w:start w:val="1"/>
+      <w:numFmt w:val="bullet"/>
+      <w:lvlText w:val="o"/>
+      <w:lvlJc w:val="left"/>
+      <w:pPr>
+        <w:tabs>
+          <w:tab w:val="num" w:pos="1440"/>
+        </w:tabs>
+        <w:ind w:left="1440" w:hanging="360"/>
+      </w:pPr>
+      <w:rPr>
+        <w:rFonts w:ascii="Courier New" w:hAnsi="Courier New" w:hint="default"/>
+        <w:sz w:val="20"/>
+      </w:rPr>
+    </w:lvl>
+    <w:lvl w:ilvl="2" w:tentative="1">
+      <w:start w:val="1"/>
+      <w:numFmt w:val="bullet"/>
+      <w:lvlText w:val=""/>
+      <w:lvlJc w:val="left"/>
+      <w:pPr>
+        <w:tabs>
+          <w:tab w:val="num" w:pos="2160"/>
+        </w:tabs>
+        <w:ind w:left="2160" w:hanging="360"/>
+      </w:pPr>
+      <w:rPr>
+        <w:rFonts w:ascii="Wingdings" w:hAnsi="Wingdings" w:hint="default"/>
+        <w:sz w:val="20"/>
+      </w:rPr>
+    </w:lvl>
+    <w:lvl w:ilvl="3" w:tentative="1">
+      <w:start w:val="1"/>
+      <w:numFmt w:val="bullet"/>
+      <w:lvlText w:val=""/>
+      <w:lvlJc w:val="left"/>
+      <w:pPr>
+        <w:tabs>
+          <w:tab w:val="num" w:pos="2880"/>
+        </w:tabs>
+        <w:ind w:left="2880" w:hanging="360"/>
+      </w:pPr>
+      <w:rPr>
+        <w:rFonts w:ascii="Wingdings" w:hAnsi="Wingdings" w:hint="default"/>
+        <w:sz w:val="20"/>
+      </w:rPr>
+    </w:lvl>
+    <w:lvl w:ilvl="4" w:tentative="1">
+      <w:start w:val="1"/>
+      <w:numFmt w:val="bullet"/>
+      <w:lvlText w:val=""/>
+      <w:lvlJc w:val="left"/>
+      <w:pPr>
+        <w:tabs>
+          <w:tab w:val="num" w:pos="3600"/>
+        </w:tabs>
+        <w:ind w:left="3600" w:hanging="360"/>
+      </w:pPr>
+      <w:rPr>
+        <w:rFonts w:ascii="Wingdings" w:hAnsi="Wingdings" w:hint="default"/>
+        <w:sz w:val="20"/>
+      </w:rPr>
+    </w:lvl>
+    <w:lvl w:ilvl="5" w:tentative="1">
+      <w:start w:val="1"/>
+      <w:numFmt w:val="bullet"/>
+      <w:lvlText w:val=""/>
+      <w:lvlJc w:val="left"/>
+      <w:pPr>
+        <w:tabs>
+          <w:tab w:val="num" w:pos="4320"/>
+        </w:tabs>
+        <w:ind w:left="4320" w:hanging="360"/>
+      </w:pPr>
+      <w:rPr>
+        <w:rFonts w:ascii="Wingdings" w:hAnsi="Wingdings" w:hint="default"/>
+        <w:sz w:val="20"/>
+      </w:rPr>
+    </w:lvl>
+    <w:lvl w:ilvl="6" w:tentative="1">
+      <w:start w:val="1"/>
+      <w:numFmt w:val="bullet"/>
+      <w:lvlText w:val=""/>
+      <w:lvlJc w:val="left"/>
+      <w:pPr>
+        <w:tabs>
+          <w:tab w:val="num" w:pos="5040"/>
+        </w:tabs>
+        <w:ind w:left="5040" w:hanging="360"/>
+      </w:pPr>
+      <w:rPr>
+        <w:rFonts w:ascii="Wingdings" w:hAnsi="Wingdings" w:hint="default"/>
+        <w:sz w:val="20"/>
+      </w:rPr>
+    </w:lvl>
+    <w:lvl w:ilvl="7" w:tentative="1">
+      <w:start w:val="1"/>
+      <w:numFmt w:val="bullet"/>
+      <w:lvlText w:val=""/>
+      <w:lvlJc w:val="left"/>
+      <w:pPr>
+        <w:tabs>
+          <w:tab w:val="num" w:pos="5760"/>
+        </w:tabs>
+        <w:ind w:left="5760" w:hanging="360"/>
+      </w:pPr>
+      <w:rPr>
+        <w:rFonts w:ascii="Wingdings" w:hAnsi="Wingdings" w:hint="default"/>
+        <w:sz w:val="20"/>
+      </w:rPr>
+    </w:lvl>
+    <w:lvl w:ilvl="8" w:tentative="1">
+      <w:start w:val="1"/>
+      <w:numFmt w:val="bullet"/>
+      <w:lvlText w:val=""/>
+      <w:lvlJc w:val="left"/>
+      <w:pPr>
+        <w:tabs>
+          <w:tab w:val="num" w:pos="6480"/>
+        </w:tabs>
+        <w:ind w:left="6480" w:hanging="360"/>
+      </w:pPr>
+      <w:rPr>
+        <w:rFonts w:ascii="Wingdings" w:hAnsi="Wingdings" w:hint="default"/>
+        <w:sz w:val="20"/>
+      </w:rPr>
+    </w:lvl>
+  </w:abstractNum>
+  <w:abstractNum w:abstractNumId="11" w15:restartNumberingAfterBreak="0">
     <w:nsid w:val="6C624147"/>
     <w:multiLevelType w:val="multilevel"/>
     <w:tmpl w:val="1D0CAF84"/>
@@ -4155,7 +7370,7 @@
       </w:rPr>
     </w:lvl>
   </w:abstractNum>
-  <w:abstractNum w:abstractNumId="8" w15:restartNumberingAfterBreak="0">
+  <w:abstractNum w:abstractNumId="12" w15:restartNumberingAfterBreak="0">
     <w:nsid w:val="75CE38DA"/>
     <w:multiLevelType w:val="multilevel"/>
     <w:tmpl w:val="693A5A40"/>
@@ -4305,37 +7520,49 @@
     </w:lvl>
   </w:abstractNum>
   <w:num w:numId="1" w16cid:durableId="1692029847">
-    <w:abstractNumId w:val="7"/>
+    <w:abstractNumId w:val="11"/>
   </w:num>
   <w:num w:numId="2" w16cid:durableId="1632441263">
     <w:abstractNumId w:val="1"/>
   </w:num>
   <w:num w:numId="3" w16cid:durableId="641736513">
-    <w:abstractNumId w:val="4"/>
+    <w:abstractNumId w:val="5"/>
   </w:num>
   <w:num w:numId="4" w16cid:durableId="2013683923">
     <w:abstractNumId w:val="2"/>
   </w:num>
   <w:num w:numId="5" w16cid:durableId="710155828">
-    <w:abstractNumId w:val="3"/>
+    <w:abstractNumId w:val="4"/>
   </w:num>
   <w:num w:numId="6" w16cid:durableId="1587764767">
-    <w:abstractNumId w:val="8"/>
+    <w:abstractNumId w:val="12"/>
   </w:num>
   <w:num w:numId="7" w16cid:durableId="886722920">
     <w:abstractNumId w:val="0"/>
   </w:num>
   <w:num w:numId="8" w16cid:durableId="957638967">
+    <w:abstractNumId w:val="7"/>
+  </w:num>
+  <w:num w:numId="9" w16cid:durableId="207686058">
     <w:abstractNumId w:val="6"/>
   </w:num>
-  <w:num w:numId="9" w16cid:durableId="207686058">
-    <w:abstractNumId w:val="5"/>
+  <w:num w:numId="10" w16cid:durableId="867528804">
+    <w:abstractNumId w:val="9"/>
+  </w:num>
+  <w:num w:numId="11" w16cid:durableId="1736660966">
+    <w:abstractNumId w:val="10"/>
+  </w:num>
+  <w:num w:numId="12" w16cid:durableId="1420561228">
+    <w:abstractNumId w:val="3"/>
+  </w:num>
+  <w:num w:numId="13" w16cid:durableId="1682275302">
+    <w:abstractNumId w:val="8"/>
   </w:num>
 </w:numbering>
 </file>
 
 <file path=word/styles.xml><?xml version="1.0" encoding="utf-8"?>
-<w:styles xmlns:mc="http://schemas.openxmlformats.org/markup-compatibility/2006" xmlns:r="http://schemas.openxmlformats.org/officeDocument/2006/relationships" xmlns:w="http://schemas.openxmlformats.org/wordprocessingml/2006/main" xmlns:w14="http://schemas.microsoft.com/office/word/2010/wordml" xmlns:w15="http://schemas.microsoft.com/office/word/2012/wordml" xmlns:w16cex="http://schemas.microsoft.com/office/word/2018/wordml/cex" xmlns:w16cid="http://schemas.microsoft.com/office/word/2016/wordml/cid" xmlns:w16="http://schemas.microsoft.com/office/word/2018/wordml" xmlns:w16sdtdh="http://schemas.microsoft.com/office/word/2020/wordml/sdtdatahash" xmlns:w16se="http://schemas.microsoft.com/office/word/2015/wordml/symex" mc:Ignorable="w14 w15 w16se w16cid w16 w16cex w16sdtdh">
+<w:styles xmlns:mc="http://schemas.openxmlformats.org/markup-compatibility/2006" xmlns:r="http://schemas.openxmlformats.org/officeDocument/2006/relationships" xmlns:w="http://schemas.openxmlformats.org/wordprocessingml/2006/main" xmlns:w14="http://schemas.microsoft.com/office/word/2010/wordml" xmlns:w15="http://schemas.microsoft.com/office/word/2012/wordml" xmlns:w16cex="http://schemas.microsoft.com/office/word/2018/wordml/cex" xmlns:w16cid="http://schemas.microsoft.com/office/word/2016/wordml/cid" xmlns:w16="http://schemas.microsoft.com/office/word/2018/wordml" xmlns:w16du="http://schemas.microsoft.com/office/word/2023/wordml/word16du" xmlns:w16sdtdh="http://schemas.microsoft.com/office/word/2020/wordml/sdtdatahash" xmlns:w16sdtfl="http://schemas.microsoft.com/office/word/2024/wordml/sdtformatlock" xmlns:w16se="http://schemas.microsoft.com/office/word/2015/wordml/symex" mc:Ignorable="w14 w15 w16se w16cid w16 w16cex w16sdtdh w16sdtfl w16du">
   <w:docDefaults>
     <w:rPrDefault>
       <w:rPr>

</xml_diff>